<commit_message>
Added documentation worked on during summer
</commit_message>
<xml_diff>
--- a/03 - Electrical Documentation/Kill_Switches.docx
+++ b/03 - Electrical Documentation/Kill_Switches.docx
@@ -1,13 +1,13 @@
 
 <file path=word/document.xml><?xml version="1.0" encoding="utf-8"?>
-<w:document xmlns:wpc="http://schemas.microsoft.com/office/word/2010/wordprocessingCanvas" xmlns:cx="http://schemas.microsoft.com/office/drawing/2014/chartex" xmlns:cx1="http://schemas.microsoft.com/office/drawing/2015/9/8/chartex" xmlns:cx2="http://schemas.microsoft.com/office/drawing/2015/10/21/chartex" xmlns:cx3="http://schemas.microsoft.com/office/drawing/2016/5/9/chartex" xmlns:cx4="http://schemas.microsoft.com/office/drawing/2016/5/10/chartex" xmlns:cx5="http://schemas.microsoft.com/office/drawing/2016/5/11/chartex" xmlns:cx6="http://schemas.microsoft.com/office/drawing/2016/5/12/chartex" xmlns:cx7="http://schemas.microsoft.com/office/drawing/2016/5/13/chartex" xmlns:cx8="http://schemas.microsoft.com/office/drawing/2016/5/14/chartex" xmlns:mc="http://schemas.openxmlformats.org/markup-compatibility/2006" xmlns:aink="http://schemas.microsoft.com/office/drawing/2016/ink" xmlns:am3d="http://schemas.microsoft.com/office/drawing/2017/model3d" xmlns:o="urn:schemas-microsoft-com:office:office" xmlns:r="http://schemas.openxmlformats.org/officeDocument/2006/relationships" xmlns:m="http://schemas.openxmlformats.org/officeDocument/2006/math" xmlns:v="urn:schemas-microsoft-com:vml" xmlns:wp14="http://schemas.microsoft.com/office/word/2010/wordprocessingDrawing" xmlns:wp="http://schemas.openxmlformats.org/drawingml/2006/wordprocessingDrawing" xmlns:w10="urn:schemas-microsoft-com:office:word" xmlns:w="http://schemas.openxmlformats.org/wordprocessingml/2006/main" xmlns:w14="http://schemas.microsoft.com/office/word/2010/wordml" xmlns:w15="http://schemas.microsoft.com/office/word/2012/wordml" xmlns:w16cex="http://schemas.microsoft.com/office/word/2018/wordml/cex" xmlns:w16cid="http://schemas.microsoft.com/office/word/2016/wordml/cid" xmlns:w16="http://schemas.microsoft.com/office/word/2018/wordml" xmlns:w16se="http://schemas.microsoft.com/office/word/2015/wordml/symex" xmlns:wpg="http://schemas.microsoft.com/office/word/2010/wordprocessingGroup" xmlns:wpi="http://schemas.microsoft.com/office/word/2010/wordprocessingInk" xmlns:wne="http://schemas.microsoft.com/office/word/2006/wordml" xmlns:wps="http://schemas.microsoft.com/office/word/2010/wordprocessingShape" mc:Ignorable="w14 w15 w16se w16cid w16 w16cex wp14">
+<w:document xmlns:wpc="http://schemas.microsoft.com/office/word/2010/wordprocessingCanvas" xmlns:cx="http://schemas.microsoft.com/office/drawing/2014/chartex" xmlns:cx1="http://schemas.microsoft.com/office/drawing/2015/9/8/chartex" xmlns:cx2="http://schemas.microsoft.com/office/drawing/2015/10/21/chartex" xmlns:cx3="http://schemas.microsoft.com/office/drawing/2016/5/9/chartex" xmlns:cx4="http://schemas.microsoft.com/office/drawing/2016/5/10/chartex" xmlns:cx5="http://schemas.microsoft.com/office/drawing/2016/5/11/chartex" xmlns:cx6="http://schemas.microsoft.com/office/drawing/2016/5/12/chartex" xmlns:cx7="http://schemas.microsoft.com/office/drawing/2016/5/13/chartex" xmlns:cx8="http://schemas.microsoft.com/office/drawing/2016/5/14/chartex" xmlns:mc="http://schemas.openxmlformats.org/markup-compatibility/2006" xmlns:aink="http://schemas.microsoft.com/office/drawing/2016/ink" xmlns:am3d="http://schemas.microsoft.com/office/drawing/2017/model3d" xmlns:o="urn:schemas-microsoft-com:office:office" xmlns:oel="http://schemas.microsoft.com/office/2019/extlst" xmlns:r="http://schemas.openxmlformats.org/officeDocument/2006/relationships" xmlns:m="http://schemas.openxmlformats.org/officeDocument/2006/math" xmlns:v="urn:schemas-microsoft-com:vml" xmlns:wp14="http://schemas.microsoft.com/office/word/2010/wordprocessingDrawing" xmlns:wp="http://schemas.openxmlformats.org/drawingml/2006/wordprocessingDrawing" xmlns:w10="urn:schemas-microsoft-com:office:word" xmlns:w="http://schemas.openxmlformats.org/wordprocessingml/2006/main" xmlns:w14="http://schemas.microsoft.com/office/word/2010/wordml" xmlns:w15="http://schemas.microsoft.com/office/word/2012/wordml" xmlns:w16cex="http://schemas.microsoft.com/office/word/2018/wordml/cex" xmlns:w16cid="http://schemas.microsoft.com/office/word/2016/wordml/cid" xmlns:w16="http://schemas.microsoft.com/office/word/2018/wordml" xmlns:w16sdtdh="http://schemas.microsoft.com/office/word/2020/wordml/sdtdatahash" xmlns:w16se="http://schemas.microsoft.com/office/word/2015/wordml/symex" xmlns:wpg="http://schemas.microsoft.com/office/word/2010/wordprocessingGroup" xmlns:wpi="http://schemas.microsoft.com/office/word/2010/wordprocessingInk" xmlns:wne="http://schemas.microsoft.com/office/word/2006/wordml" xmlns:wps="http://schemas.microsoft.com/office/word/2010/wordprocessingShape" mc:Ignorable="w14 w15 w16se w16cid w16 w16cex w16sdtdh wp14">
   <w:body>
     <w:p>
       <w:pPr>
         <w:pStyle w:val="Title"/>
       </w:pPr>
       <w:r>
-        <w:t>Kill Switch</w:t>
+        <w:t>Kill Switches</w:t>
       </w:r>
     </w:p>
     <w:p>
@@ -15,7 +15,7 @@
         <w:pStyle w:val="Subtitle"/>
       </w:pPr>
       <w:r>
-        <w:t>GT Off-Road Racing | Data Acquisitions</w:t>
+        <w:t>GT Off-Road Racing | Data Acquisition</w:t>
       </w:r>
     </w:p>
     <w:p>
@@ -23,24 +23,26 @@
         <w:pStyle w:val="Subtitle"/>
       </w:pPr>
       <w:r>
-        <w:t>Andrew Hellrigel</w:t>
+        <w:t xml:space="preserve">Andrew </w:t>
       </w:r>
+      <w:proofErr w:type="spellStart"/>
+      <w:r>
+        <w:t>Hellrigel</w:t>
+      </w:r>
+      <w:proofErr w:type="spellEnd"/>
     </w:p>
     <w:p>
       <w:pPr>
         <w:pStyle w:val="Subtitle"/>
       </w:pPr>
       <w:r>
-        <w:t>7</w:t>
+        <w:t>7/24</w:t>
       </w:r>
       <w:r>
-        <w:t>/</w:t>
+        <w:t>/202</w:t>
       </w:r>
       <w:r>
-        <w:t>24</w:t>
-      </w:r>
-      <w:r>
-        <w:t>/2020</w:t>
+        <w:t>0</w:t>
       </w:r>
     </w:p>
     <w:p/>
@@ -51,9 +53,16 @@
           <w:b w:val="0"/>
           <w:i w:val="0"/>
           <w:iCs w:val="0"/>
-          <w:color w:val="auto"/>
+          <w:color w:val="000000"/>
           <w:sz w:val="24"/>
           <w:szCs w:val="28"/>
+          <w14:textFill>
+            <w14:solidFill>
+              <w14:srgbClr w14:val="000000">
+                <w14:lumMod w14:val="75000"/>
+              </w14:srgbClr>
+            </w14:solidFill>
+          </w14:textFill>
         </w:rPr>
         <w:id w:val="681717750"/>
         <w:docPartObj>
@@ -71,17 +80,9 @@
       <w:sdtContent>
         <w:p>
           <w:pPr>
-            <w:pStyle w:val="IntenseQuote"/>
-            <w:rPr>
-              <w:sz w:val="40"/>
-              <w:szCs w:val="22"/>
-            </w:rPr>
+            <w:pStyle w:val="TOCHeading"/>
           </w:pPr>
           <w:r>
-            <w:rPr>
-              <w:sz w:val="40"/>
-              <w:szCs w:val="22"/>
-            </w:rPr>
             <w:t>Table of Contents</w:t>
           </w:r>
         </w:p>
@@ -89,13 +90,12 @@
           <w:pPr>
             <w:pStyle w:val="TOC1"/>
             <w:tabs>
-              <w:tab w:val="right" w:pos="10790"/>
+              <w:tab w:val="left" w:pos="960"/>
             </w:tabs>
             <w:rPr>
               <w:rFonts w:eastAsiaTheme="minorEastAsia"/>
               <w:b w:val="0"/>
               <w:bCs w:val="0"/>
-              <w:noProof/>
               <w:sz w:val="22"/>
               <w:szCs w:val="22"/>
             </w:rPr>
@@ -109,58 +109,144 @@
           <w:r>
             <w:fldChar w:fldCharType="separate"/>
           </w:r>
-          <w:hyperlink w:anchor="_Toc46519161" w:history="1">
+          <w:hyperlink w:anchor="_Toc103627122" w:history="1">
             <w:r>
               <w:rPr>
                 <w:rStyle w:val="Hyperlink"/>
-                <w:noProof/>
-              </w:rPr>
-              <w:t>1.0 Overview/Function</w:t>
-            </w:r>
-            <w:r>
-              <w:rPr>
-                <w:noProof/>
+              </w:rPr>
+              <w:t>1.0</w:t>
+            </w:r>
+            <w:r>
+              <w:rPr>
+                <w:rFonts w:eastAsiaTheme="minorEastAsia"/>
+                <w:b w:val="0"/>
+                <w:bCs w:val="0"/>
+                <w:sz w:val="22"/>
+                <w:szCs w:val="22"/>
+              </w:rPr>
+              <w:tab/>
+            </w:r>
+            <w:r>
+              <w:rPr>
+                <w:rStyle w:val="Hyperlink"/>
+              </w:rPr>
+              <w:t>Overview</w:t>
+            </w:r>
+            <w:r>
+              <w:rPr>
                 <w:webHidden/>
               </w:rPr>
               <w:tab/>
             </w:r>
             <w:r>
               <w:rPr>
-                <w:noProof/>
                 <w:webHidden/>
               </w:rPr>
               <w:fldChar w:fldCharType="begin"/>
             </w:r>
             <w:r>
               <w:rPr>
-                <w:noProof/>
                 <w:webHidden/>
               </w:rPr>
-              <w:instrText xml:space="preserve"> PAGEREF _Toc46519161 \h </w:instrText>
-            </w:r>
-            <w:r>
-              <w:rPr>
-                <w:noProof/>
+              <w:instrText xml:space="preserve"> PAGEREF _Toc103627122 \h </w:instrText>
+            </w:r>
+            <w:r>
+              <w:rPr>
                 <w:webHidden/>
               </w:rPr>
             </w:r>
             <w:r>
               <w:rPr>
-                <w:noProof/>
                 <w:webHidden/>
               </w:rPr>
               <w:fldChar w:fldCharType="separate"/>
             </w:r>
             <w:r>
               <w:rPr>
-                <w:noProof/>
                 <w:webHidden/>
               </w:rPr>
               <w:t>2</w:t>
             </w:r>
             <w:r>
               <w:rPr>
-                <w:noProof/>
+                <w:webHidden/>
+              </w:rPr>
+              <w:fldChar w:fldCharType="end"/>
+            </w:r>
+          </w:hyperlink>
+        </w:p>
+        <w:p>
+          <w:pPr>
+            <w:pStyle w:val="TOC2"/>
+            <w:tabs>
+              <w:tab w:val="left" w:pos="1200"/>
+            </w:tabs>
+            <w:rPr>
+              <w:rFonts w:eastAsiaTheme="minorEastAsia"/>
+              <w:iCs w:val="0"/>
+              <w:sz w:val="22"/>
+              <w:szCs w:val="22"/>
+            </w:rPr>
+          </w:pPr>
+          <w:hyperlink w:anchor="_Toc103627123" w:history="1">
+            <w:r>
+              <w:rPr>
+                <w:rStyle w:val="Hyperlink"/>
+              </w:rPr>
+              <w:t>1.1</w:t>
+            </w:r>
+            <w:r>
+              <w:rPr>
+                <w:rFonts w:eastAsiaTheme="minorEastAsia"/>
+                <w:iCs w:val="0"/>
+                <w:sz w:val="22"/>
+                <w:szCs w:val="22"/>
+              </w:rPr>
+              <w:tab/>
+            </w:r>
+            <w:r>
+              <w:rPr>
+                <w:rStyle w:val="Hyperlink"/>
+              </w:rPr>
+              <w:t>Introduction</w:t>
+            </w:r>
+            <w:r>
+              <w:rPr>
+                <w:webHidden/>
+              </w:rPr>
+              <w:tab/>
+            </w:r>
+            <w:r>
+              <w:rPr>
+                <w:webHidden/>
+              </w:rPr>
+              <w:fldChar w:fldCharType="begin"/>
+            </w:r>
+            <w:r>
+              <w:rPr>
+                <w:webHidden/>
+              </w:rPr>
+              <w:instrText xml:space="preserve"> PAGEREF _Toc103627123 \h </w:instrText>
+            </w:r>
+            <w:r>
+              <w:rPr>
+                <w:webHidden/>
+              </w:rPr>
+            </w:r>
+            <w:r>
+              <w:rPr>
+                <w:webHidden/>
+              </w:rPr>
+              <w:fldChar w:fldCharType="separate"/>
+            </w:r>
+            <w:r>
+              <w:rPr>
+                <w:webHidden/>
+              </w:rPr>
+              <w:t>2</w:t>
+            </w:r>
+            <w:r>
+              <w:rPr>
                 <w:webHidden/>
               </w:rPr>
               <w:fldChar w:fldCharType="end"/>
@@ -171,69 +257,232 @@
           <w:pPr>
             <w:pStyle w:val="TOC1"/>
             <w:tabs>
-              <w:tab w:val="right" w:pos="10790"/>
+              <w:tab w:val="left" w:pos="960"/>
             </w:tabs>
             <w:rPr>
               <w:rFonts w:eastAsiaTheme="minorEastAsia"/>
               <w:b w:val="0"/>
               <w:bCs w:val="0"/>
-              <w:noProof/>
               <w:sz w:val="22"/>
               <w:szCs w:val="22"/>
             </w:rPr>
           </w:pPr>
-          <w:hyperlink w:anchor="_Toc46519162" w:history="1">
+          <w:hyperlink w:anchor="_Toc103627124" w:history="1">
             <w:r>
               <w:rPr>
                 <w:rStyle w:val="Hyperlink"/>
-                <w:noProof/>
-              </w:rPr>
-              <w:t>4.0 Revision History</w:t>
-            </w:r>
-            <w:r>
-              <w:rPr>
-                <w:noProof/>
+              </w:rPr>
+              <w:t>2.0</w:t>
+            </w:r>
+            <w:r>
+              <w:rPr>
+                <w:rFonts w:eastAsiaTheme="minorEastAsia"/>
+                <w:b w:val="0"/>
+                <w:bCs w:val="0"/>
+                <w:sz w:val="22"/>
+                <w:szCs w:val="22"/>
+              </w:rPr>
+              <w:tab/>
+            </w:r>
+            <w:r>
+              <w:rPr>
+                <w:rStyle w:val="Hyperlink"/>
+              </w:rPr>
+              <w:t>Hardware</w:t>
+            </w:r>
+            <w:r>
+              <w:rPr>
                 <w:webHidden/>
               </w:rPr>
               <w:tab/>
             </w:r>
             <w:r>
               <w:rPr>
-                <w:noProof/>
                 <w:webHidden/>
               </w:rPr>
               <w:fldChar w:fldCharType="begin"/>
             </w:r>
             <w:r>
               <w:rPr>
-                <w:noProof/>
                 <w:webHidden/>
               </w:rPr>
-              <w:instrText xml:space="preserve"> PAGEREF _Toc46519162 \h </w:instrText>
-            </w:r>
-            <w:r>
-              <w:rPr>
-                <w:noProof/>
+              <w:instrText xml:space="preserve"> PAGEREF _Toc103627124 \h </w:instrText>
+            </w:r>
+            <w:r>
+              <w:rPr>
                 <w:webHidden/>
               </w:rPr>
             </w:r>
             <w:r>
               <w:rPr>
-                <w:noProof/>
                 <w:webHidden/>
               </w:rPr>
               <w:fldChar w:fldCharType="separate"/>
             </w:r>
             <w:r>
               <w:rPr>
-                <w:noProof/>
                 <w:webHidden/>
               </w:rPr>
               <w:t>3</w:t>
             </w:r>
             <w:r>
               <w:rPr>
-                <w:noProof/>
+                <w:webHidden/>
+              </w:rPr>
+              <w:fldChar w:fldCharType="end"/>
+            </w:r>
+          </w:hyperlink>
+        </w:p>
+        <w:p>
+          <w:pPr>
+            <w:pStyle w:val="TOC2"/>
+            <w:tabs>
+              <w:tab w:val="left" w:pos="1200"/>
+            </w:tabs>
+            <w:rPr>
+              <w:rFonts w:eastAsiaTheme="minorEastAsia"/>
+              <w:iCs w:val="0"/>
+              <w:sz w:val="22"/>
+              <w:szCs w:val="22"/>
+            </w:rPr>
+          </w:pPr>
+          <w:hyperlink w:anchor="_Toc103627125" w:history="1">
+            <w:r>
+              <w:rPr>
+                <w:rStyle w:val="Hyperlink"/>
+              </w:rPr>
+              <w:t>2.1</w:t>
+            </w:r>
+            <w:r>
+              <w:rPr>
+                <w:rFonts w:eastAsiaTheme="minorEastAsia"/>
+                <w:iCs w:val="0"/>
+                <w:sz w:val="22"/>
+                <w:szCs w:val="22"/>
+              </w:rPr>
+              <w:tab/>
+            </w:r>
+            <w:r>
+              <w:rPr>
+                <w:rStyle w:val="Hyperlink"/>
+              </w:rPr>
+              <w:t>Circuit</w:t>
+            </w:r>
+            <w:r>
+              <w:rPr>
+                <w:webHidden/>
+              </w:rPr>
+              <w:tab/>
+            </w:r>
+            <w:r>
+              <w:rPr>
+                <w:webHidden/>
+              </w:rPr>
+              <w:fldChar w:fldCharType="begin"/>
+            </w:r>
+            <w:r>
+              <w:rPr>
+                <w:webHidden/>
+              </w:rPr>
+              <w:instrText xml:space="preserve"> PAGEREF _Toc103627125 \h </w:instrText>
+            </w:r>
+            <w:r>
+              <w:rPr>
+                <w:webHidden/>
+              </w:rPr>
+            </w:r>
+            <w:r>
+              <w:rPr>
+                <w:webHidden/>
+              </w:rPr>
+              <w:fldChar w:fldCharType="separate"/>
+            </w:r>
+            <w:r>
+              <w:rPr>
+                <w:webHidden/>
+              </w:rPr>
+              <w:t>3</w:t>
+            </w:r>
+            <w:r>
+              <w:rPr>
+                <w:webHidden/>
+              </w:rPr>
+              <w:fldChar w:fldCharType="end"/>
+            </w:r>
+          </w:hyperlink>
+        </w:p>
+        <w:p>
+          <w:pPr>
+            <w:pStyle w:val="TOC2"/>
+            <w:tabs>
+              <w:tab w:val="left" w:pos="1200"/>
+            </w:tabs>
+            <w:rPr>
+              <w:rFonts w:eastAsiaTheme="minorEastAsia"/>
+              <w:iCs w:val="0"/>
+              <w:sz w:val="22"/>
+              <w:szCs w:val="22"/>
+            </w:rPr>
+          </w:pPr>
+          <w:hyperlink w:anchor="_Toc103627126" w:history="1">
+            <w:r>
+              <w:rPr>
+                <w:rStyle w:val="Hyperlink"/>
+              </w:rPr>
+              <w:t>2.2</w:t>
+            </w:r>
+            <w:r>
+              <w:rPr>
+                <w:rFonts w:eastAsiaTheme="minorEastAsia"/>
+                <w:iCs w:val="0"/>
+                <w:sz w:val="22"/>
+                <w:szCs w:val="22"/>
+              </w:rPr>
+              <w:tab/>
+            </w:r>
+            <w:r>
+              <w:rPr>
+                <w:rStyle w:val="Hyperlink"/>
+              </w:rPr>
+              <w:t>Wiring</w:t>
+            </w:r>
+            <w:r>
+              <w:rPr>
+                <w:webHidden/>
+              </w:rPr>
+              <w:tab/>
+            </w:r>
+            <w:r>
+              <w:rPr>
+                <w:webHidden/>
+              </w:rPr>
+              <w:fldChar w:fldCharType="begin"/>
+            </w:r>
+            <w:r>
+              <w:rPr>
+                <w:webHidden/>
+              </w:rPr>
+              <w:instrText xml:space="preserve"> PAGEREF _Toc103627126 \h </w:instrText>
+            </w:r>
+            <w:r>
+              <w:rPr>
+                <w:webHidden/>
+              </w:rPr>
+            </w:r>
+            <w:r>
+              <w:rPr>
+                <w:webHidden/>
+              </w:rPr>
+              <w:fldChar w:fldCharType="separate"/>
+            </w:r>
+            <w:r>
+              <w:rPr>
+                <w:webHidden/>
+              </w:rPr>
+              <w:t>3</w:t>
+            </w:r>
+            <w:r>
+              <w:rPr>
                 <w:webHidden/>
               </w:rPr>
               <w:fldChar w:fldCharType="end"/>
@@ -244,142 +493,76 @@
           <w:pPr>
             <w:pStyle w:val="TOC1"/>
             <w:tabs>
-              <w:tab w:val="right" w:pos="10790"/>
+              <w:tab w:val="left" w:pos="960"/>
             </w:tabs>
             <w:rPr>
               <w:rFonts w:eastAsiaTheme="minorEastAsia"/>
               <w:b w:val="0"/>
               <w:bCs w:val="0"/>
-              <w:noProof/>
               <w:sz w:val="22"/>
               <w:szCs w:val="22"/>
             </w:rPr>
           </w:pPr>
-          <w:hyperlink w:anchor="_Toc46519163" w:history="1">
+          <w:hyperlink w:anchor="_Toc103627127" w:history="1">
             <w:r>
               <w:rPr>
                 <w:rStyle w:val="Hyperlink"/>
-                <w:noProof/>
-              </w:rPr>
-              <w:t>5.0 References</w:t>
-            </w:r>
-            <w:r>
-              <w:rPr>
-                <w:noProof/>
+              </w:rPr>
+              <w:t>3.0</w:t>
+            </w:r>
+            <w:r>
+              <w:rPr>
+                <w:rFonts w:eastAsiaTheme="minorEastAsia"/>
+                <w:b w:val="0"/>
+                <w:bCs w:val="0"/>
+                <w:sz w:val="22"/>
+                <w:szCs w:val="22"/>
+              </w:rPr>
+              <w:tab/>
+            </w:r>
+            <w:r>
+              <w:rPr>
+                <w:rStyle w:val="Hyperlink"/>
+              </w:rPr>
+              <w:t>Revision History</w:t>
+            </w:r>
+            <w:r>
+              <w:rPr>
                 <w:webHidden/>
               </w:rPr>
               <w:tab/>
             </w:r>
             <w:r>
               <w:rPr>
-                <w:noProof/>
                 <w:webHidden/>
               </w:rPr>
               <w:fldChar w:fldCharType="begin"/>
             </w:r>
             <w:r>
               <w:rPr>
-                <w:noProof/>
                 <w:webHidden/>
               </w:rPr>
-              <w:instrText xml:space="preserve"> PAGEREF _Toc46519163 \h </w:instrText>
-            </w:r>
-            <w:r>
-              <w:rPr>
-                <w:noProof/>
+              <w:instrText xml:space="preserve"> PAGEREF _Toc103627127 \h </w:instrText>
+            </w:r>
+            <w:r>
+              <w:rPr>
                 <w:webHidden/>
               </w:rPr>
             </w:r>
             <w:r>
               <w:rPr>
-                <w:noProof/>
                 <w:webHidden/>
               </w:rPr>
               <w:fldChar w:fldCharType="separate"/>
             </w:r>
             <w:r>
               <w:rPr>
-                <w:noProof/>
                 <w:webHidden/>
               </w:rPr>
               <w:t>4</w:t>
             </w:r>
             <w:r>
               <w:rPr>
-                <w:noProof/>
-                <w:webHidden/>
-              </w:rPr>
-              <w:fldChar w:fldCharType="end"/>
-            </w:r>
-          </w:hyperlink>
-        </w:p>
-        <w:p>
-          <w:pPr>
-            <w:pStyle w:val="TOC2"/>
-            <w:tabs>
-              <w:tab w:val="right" w:pos="10790"/>
-            </w:tabs>
-            <w:rPr>
-              <w:rFonts w:eastAsiaTheme="minorEastAsia"/>
-              <w:i w:val="0"/>
-              <w:iCs w:val="0"/>
-              <w:noProof/>
-              <w:sz w:val="22"/>
-              <w:szCs w:val="22"/>
-            </w:rPr>
-          </w:pPr>
-          <w:hyperlink w:anchor="_Toc46519164" w:history="1">
-            <w:r>
-              <w:rPr>
-                <w:rStyle w:val="Hyperlink"/>
-                <w:noProof/>
-              </w:rPr>
-              <w:t>5.1 Parts List</w:t>
-            </w:r>
-            <w:r>
-              <w:rPr>
-                <w:noProof/>
-                <w:webHidden/>
-              </w:rPr>
-              <w:tab/>
-            </w:r>
-            <w:r>
-              <w:rPr>
-                <w:noProof/>
-                <w:webHidden/>
-              </w:rPr>
-              <w:fldChar w:fldCharType="begin"/>
-            </w:r>
-            <w:r>
-              <w:rPr>
-                <w:noProof/>
-                <w:webHidden/>
-              </w:rPr>
-              <w:instrText xml:space="preserve"> PAGEREF _Toc46519164 \h </w:instrText>
-            </w:r>
-            <w:r>
-              <w:rPr>
-                <w:noProof/>
-                <w:webHidden/>
-              </w:rPr>
-            </w:r>
-            <w:r>
-              <w:rPr>
-                <w:noProof/>
-                <w:webHidden/>
-              </w:rPr>
-              <w:fldChar w:fldCharType="separate"/>
-            </w:r>
-            <w:r>
-              <w:rPr>
-                <w:noProof/>
-                <w:webHidden/>
-              </w:rPr>
-              <w:t>4</w:t>
-            </w:r>
-            <w:r>
-              <w:rPr>
-                <w:noProof/>
                 <w:webHidden/>
               </w:rPr>
               <w:fldChar w:fldCharType="end"/>
@@ -402,13 +585,10 @@
       <w:pPr>
         <w:pStyle w:val="Heading1"/>
       </w:pPr>
-      <w:bookmarkStart w:id="0" w:name="_Toc46519161"/>
+      <w:bookmarkStart w:id="0" w:name="_Toc103627122"/>
       <w:r>
         <w:lastRenderedPageBreak/>
-        <w:t xml:space="preserve">1.0 </w:t>
-      </w:r>
-      <w:r>
-        <w:t>Overview/Function</w:t>
+        <w:t>Overview</w:t>
       </w:r>
       <w:bookmarkEnd w:id="0"/>
       <w:r>
@@ -416,413 +596,240 @@
       </w:r>
     </w:p>
     <w:p>
+      <w:pPr>
+        <w:pStyle w:val="Heading2"/>
+      </w:pPr>
+      <w:bookmarkStart w:id="1" w:name="_Toc71665471"/>
+      <w:bookmarkStart w:id="2" w:name="_Toc73395145"/>
+      <w:bookmarkStart w:id="3" w:name="_Toc103627123"/>
       <w:r>
-        <w:tab/>
+        <w:t>Introduction</w:t>
       </w:r>
+      <w:bookmarkEnd w:id="1"/>
+      <w:bookmarkEnd w:id="2"/>
+      <w:bookmarkEnd w:id="3"/>
+    </w:p>
+    <w:p>
+      <w:bookmarkStart w:id="4" w:name="_Toc71665473"/>
+      <w:bookmarkStart w:id="5" w:name="_Toc73395146"/>
+      <w:r>
+        <w:t xml:space="preserve">Kill switches are required by competition rules and are imperative to the safety of the driver/team. There are two kill switches on the car. One to the left of the drivers left arm, and one on the right side of car, near the top of the firewall. </w:t>
+      </w:r>
+    </w:p>
+    <w:p>
+      <w:r>
+        <w:t>The kill switches kill the engine.</w:t>
+      </w:r>
+      <w:bookmarkEnd w:id="4"/>
+      <w:bookmarkEnd w:id="5"/>
+    </w:p>
+    <w:p>
+      <w:pPr>
+        <w:pStyle w:val="RevisionHistory"/>
+      </w:pPr>
+    </w:p>
+    <w:p>
+      <w:pPr>
+        <w:pStyle w:val="Heading1"/>
+      </w:pPr>
+      <w:bookmarkStart w:id="6" w:name="_Toc103627124"/>
+      <w:r>
+        <w:lastRenderedPageBreak/>
+        <w:t>Hardware</w:t>
+      </w:r>
+      <w:bookmarkEnd w:id="6"/>
+    </w:p>
+    <w:p>
+      <w:pPr>
+        <w:pStyle w:val="Heading2"/>
+      </w:pPr>
+      <w:bookmarkStart w:id="7" w:name="_Toc103627125"/>
+      <w:r>
+        <w:t>Circuit</w:t>
+      </w:r>
+      <w:bookmarkEnd w:id="7"/>
+    </w:p>
+    <w:p>
+      <w:pPr>
+        <w:ind w:firstLine="0"/>
+      </w:pPr>
+      <w:r>
+        <w:rPr>
+          <w:noProof/>
+        </w:rPr>
+        <w:drawing>
+          <wp:inline distT="0" distB="0" distL="0" distR="0" wp14:anchorId="160FCA60" wp14:editId="7FA22FBF">
+            <wp:extent cx="6854190" cy="1433830"/>
+            <wp:effectExtent l="0" t="0" r="3810" b="0"/>
+            <wp:docPr id="1" name="Picture 1"/>
+            <wp:cNvGraphicFramePr>
+              <a:graphicFrameLocks xmlns:a="http://schemas.openxmlformats.org/drawingml/2006/main" noChangeAspect="1"/>
+            </wp:cNvGraphicFramePr>
+            <a:graphic xmlns:a="http://schemas.openxmlformats.org/drawingml/2006/main">
+              <a:graphicData uri="http://schemas.openxmlformats.org/drawingml/2006/picture">
+                <pic:pic xmlns:pic="http://schemas.openxmlformats.org/drawingml/2006/picture">
+                  <pic:nvPicPr>
+                    <pic:cNvPr id="0" name="Picture 3"/>
+                    <pic:cNvPicPr>
+                      <a:picLocks noChangeAspect="1" noChangeArrowheads="1"/>
+                    </pic:cNvPicPr>
+                  </pic:nvPicPr>
+                  <pic:blipFill>
+                    <a:blip r:embed="rId8" cstate="print">
+                      <a:extLst>
+                        <a:ext uri="{28A0092B-C50C-407E-A947-70E740481C1C}">
+                          <a14:useLocalDpi xmlns:a14="http://schemas.microsoft.com/office/drawing/2010/main" val="0"/>
+                        </a:ext>
+                      </a:extLst>
+                    </a:blip>
+                    <a:srcRect/>
+                    <a:stretch>
+                      <a:fillRect/>
+                    </a:stretch>
+                  </pic:blipFill>
+                  <pic:spPr bwMode="auto">
+                    <a:xfrm>
+                      <a:off x="0" y="0"/>
+                      <a:ext cx="6854190" cy="1433830"/>
+                    </a:xfrm>
+                    <a:prstGeom prst="rect">
+                      <a:avLst/>
+                    </a:prstGeom>
+                    <a:noFill/>
+                    <a:ln>
+                      <a:noFill/>
+                    </a:ln>
+                  </pic:spPr>
+                </pic:pic>
+              </a:graphicData>
+            </a:graphic>
+          </wp:inline>
+        </w:drawing>
+      </w:r>
+    </w:p>
+    <w:p>
       <w:r>
         <w:t>The engine will turn off when you provide a path to ground. This means that for successful operation of the kill switches, they must be wired in parallel so that either switch being pressed will kill the engine.</w:t>
       </w:r>
     </w:p>
     <w:p>
-      <w:pPr>
-        <w:ind w:firstLine="720"/>
-      </w:pPr>
       <w:r>
-        <w:t>It is also very crucial that the kill switches are wired very robustly, so all the connection are made using XT-30 connectors which are soldered on. It should be made sure that all the connections are soldered securely and tested using the “tug test” and then each connection needs to be covered using ¼” heat shrink that has glue so that the connection is very secure.</w:t>
+        <w:t xml:space="preserve">The on/off switch on the engine is left disconnected, and </w:t>
+      </w:r>
+      <w:hyperlink r:id="rId9" w:history="1">
+        <w:r>
+          <w:rPr>
+            <w:rStyle w:val="Hyperlink"/>
+          </w:rPr>
+          <w:t>Ski-Doo kill switches</w:t>
+        </w:r>
+      </w:hyperlink>
+      <w:r>
+        <w:t xml:space="preserve"> are used instead.</w:t>
       </w:r>
     </w:p>
     <w:p/>
     <w:p/>
-    <w:p/>
+    <w:p>
+      <w:pPr>
+        <w:pStyle w:val="Heading2"/>
+      </w:pPr>
+      <w:bookmarkStart w:id="8" w:name="_Toc103627126"/>
+      <w:r>
+        <w:t>Wiring</w:t>
+      </w:r>
+      <w:bookmarkEnd w:id="8"/>
+    </w:p>
+    <w:p>
+      <w:pPr>
+        <w:ind w:firstLine="720"/>
+      </w:pPr>
+      <w:r>
+        <w:t>It is also very crucial that the kill switches are wired very robustly</w:t>
+      </w:r>
+      <w:r>
+        <w:t xml:space="preserve"> because the car will not pass tech inspection during competition if the kill switches do not function. In the past, the wires have broken off the connectors when performing the tug test. </w:t>
+      </w:r>
+      <w:r>
+        <w:t>Therefore,</w:t>
+      </w:r>
+      <w:r>
+        <w:t xml:space="preserve"> after crimping, the wires should be soldered to the crimps for extra strength.</w:t>
+      </w:r>
+    </w:p>
     <w:p/>
     <w:p>
       <w:pPr>
         <w:pStyle w:val="Heading1"/>
       </w:pPr>
-      <w:bookmarkStart w:id="1" w:name="_Toc46519162"/>
+      <w:bookmarkStart w:id="9" w:name="_Toc103627127"/>
       <w:r>
         <w:lastRenderedPageBreak/>
-        <w:t>4.0 Revision History</w:t>
+        <w:t>Revision History</w:t>
       </w:r>
-      <w:bookmarkEnd w:id="1"/>
+      <w:bookmarkEnd w:id="9"/>
     </w:p>
     <w:p>
+      <w:pPr>
+        <w:pStyle w:val="RevisionHistory"/>
+      </w:pPr>
       <w:r>
-        <w:t>7/24/2020 – Andrew Hellrigel – Added hardware theory of operation and parts list for 2020 car</w:t>
+        <w:t>7</w:t>
+      </w:r>
+      <w:r>
+        <w:t>/</w:t>
+      </w:r>
+      <w:r>
+        <w:t>4</w:t>
+      </w:r>
+      <w:r>
+        <w:t>/202</w:t>
+      </w:r>
+      <w:r>
+        <w:t>0</w:t>
+      </w:r>
+      <w:r>
+        <w:t xml:space="preserve"> (</w:t>
+      </w:r>
+      <w:r>
+        <w:t xml:space="preserve">Andrew </w:t>
+      </w:r>
+      <w:proofErr w:type="spellStart"/>
+      <w:r>
+        <w:t>Hellrigel</w:t>
+      </w:r>
+      <w:proofErr w:type="spellEnd"/>
+      <w:r>
+        <w:t xml:space="preserve">) – </w:t>
+      </w:r>
+      <w:r>
+        <w:t>Wrote first kill switch documentation.</w:t>
       </w:r>
     </w:p>
     <w:p>
       <w:pPr>
-        <w:pStyle w:val="Heading1"/>
-      </w:pPr>
-      <w:bookmarkStart w:id="2" w:name="_Toc46519163"/>
+        <w:pStyle w:val="RevisionHistory"/>
+      </w:pPr>
       <w:r>
-        <w:lastRenderedPageBreak/>
-        <w:t>5.0 References</w:t>
+        <w:t>5/16</w:t>
       </w:r>
-      <w:bookmarkEnd w:id="2"/>
+      <w:r>
+        <w:t>/202</w:t>
+      </w:r>
+      <w:r>
+        <w:t>2</w:t>
+      </w:r>
+      <w:r>
+        <w:t xml:space="preserve"> (Ryan Chen) – </w:t>
+      </w:r>
+      <w:r>
+        <w:t>Added diagram and additional tips for stronger wiring connections.</w:t>
+      </w:r>
     </w:p>
-    <w:p>
-      <w:pPr>
-        <w:pStyle w:val="Heading2"/>
-      </w:pPr>
-      <w:bookmarkStart w:id="3" w:name="_Toc46519164"/>
-      <w:r>
-        <w:t>5.1 Parts List</w:t>
-      </w:r>
-      <w:bookmarkEnd w:id="3"/>
-    </w:p>
-    <w:tbl>
-      <w:tblPr>
-        <w:tblStyle w:val="PlainTable1"/>
-        <w:tblW w:w="10885" w:type="dxa"/>
-        <w:tblLayout w:type="fixed"/>
-        <w:tblCellMar>
-          <w:left w:w="115" w:type="dxa"/>
-          <w:right w:w="115" w:type="dxa"/>
-        </w:tblCellMar>
-        <w:tblLook w:val="04A0" w:firstRow="1" w:lastRow="0" w:firstColumn="1" w:lastColumn="0" w:noHBand="0" w:noVBand="1"/>
-      </w:tblPr>
-      <w:tblGrid>
-        <w:gridCol w:w="2335"/>
-        <w:gridCol w:w="720"/>
-        <w:gridCol w:w="1260"/>
-        <w:gridCol w:w="6570"/>
-      </w:tblGrid>
-      <w:tr>
-        <w:trPr>
-          <w:cnfStyle w:val="100000000000" w:firstRow="1" w:lastRow="0" w:firstColumn="0" w:lastColumn="0" w:oddVBand="0" w:evenVBand="0" w:oddHBand="0" w:evenHBand="0" w:firstRowFirstColumn="0" w:firstRowLastColumn="0" w:lastRowFirstColumn="0" w:lastRowLastColumn="0"/>
-          <w:trHeight w:val="326"/>
-        </w:trPr>
-        <w:tc>
-          <w:tcPr>
-            <w:cnfStyle w:val="001000000000" w:firstRow="0" w:lastRow="0" w:firstColumn="1" w:lastColumn="0" w:oddVBand="0" w:evenVBand="0" w:oddHBand="0" w:evenHBand="0" w:firstRowFirstColumn="0" w:firstRowLastColumn="0" w:lastRowFirstColumn="0" w:lastRowLastColumn="0"/>
-            <w:tcW w:w="2335" w:type="dxa"/>
-          </w:tcPr>
-          <w:p>
-            <w:r>
-              <w:t>Part</w:t>
-            </w:r>
-          </w:p>
-        </w:tc>
-        <w:tc>
-          <w:tcPr>
-            <w:tcW w:w="720" w:type="dxa"/>
-          </w:tcPr>
-          <w:p>
-            <w:pPr>
-              <w:cnfStyle w:val="100000000000" w:firstRow="1" w:lastRow="0" w:firstColumn="0" w:lastColumn="0" w:oddVBand="0" w:evenVBand="0" w:oddHBand="0" w:evenHBand="0" w:firstRowFirstColumn="0" w:firstRowLastColumn="0" w:lastRowFirstColumn="0" w:lastRowLastColumn="0"/>
-            </w:pPr>
-            <w:r>
-              <w:t>Qty.</w:t>
-            </w:r>
-          </w:p>
-        </w:tc>
-        <w:tc>
-          <w:tcPr>
-            <w:tcW w:w="1260" w:type="dxa"/>
-          </w:tcPr>
-          <w:p>
-            <w:pPr>
-              <w:cnfStyle w:val="100000000000" w:firstRow="1" w:lastRow="0" w:firstColumn="0" w:lastColumn="0" w:oddVBand="0" w:evenVBand="0" w:oddHBand="0" w:evenHBand="0" w:firstRowFirstColumn="0" w:firstRowLastColumn="0" w:lastRowFirstColumn="0" w:lastRowLastColumn="0"/>
-            </w:pPr>
-            <w:r>
-              <w:t>Unit Price</w:t>
-            </w:r>
-          </w:p>
-        </w:tc>
-        <w:tc>
-          <w:tcPr>
-            <w:tcW w:w="6570" w:type="dxa"/>
-          </w:tcPr>
-          <w:p>
-            <w:pPr>
-              <w:cnfStyle w:val="100000000000" w:firstRow="1" w:lastRow="0" w:firstColumn="0" w:lastColumn="0" w:oddVBand="0" w:evenVBand="0" w:oddHBand="0" w:evenHBand="0" w:firstRowFirstColumn="0" w:firstRowLastColumn="0" w:lastRowFirstColumn="0" w:lastRowLastColumn="0"/>
-            </w:pPr>
-            <w:r>
-              <w:t>Link</w:t>
-            </w:r>
-          </w:p>
-        </w:tc>
-      </w:tr>
-      <w:tr>
-        <w:trPr>
-          <w:cnfStyle w:val="000000100000" w:firstRow="0" w:lastRow="0" w:firstColumn="0" w:lastColumn="0" w:oddVBand="0" w:evenVBand="0" w:oddHBand="1" w:evenHBand="0" w:firstRowFirstColumn="0" w:firstRowLastColumn="0" w:lastRowFirstColumn="0" w:lastRowLastColumn="0"/>
-          <w:trHeight w:val="342"/>
-        </w:trPr>
-        <w:tc>
-          <w:tcPr>
-            <w:cnfStyle w:val="001000000000" w:firstRow="0" w:lastRow="0" w:firstColumn="1" w:lastColumn="0" w:oddVBand="0" w:evenVBand="0" w:oddHBand="0" w:evenHBand="0" w:firstRowFirstColumn="0" w:firstRowLastColumn="0" w:lastRowFirstColumn="0" w:lastRowLastColumn="0"/>
-            <w:tcW w:w="2335" w:type="dxa"/>
-          </w:tcPr>
-          <w:p>
-            <w:pPr>
-              <w:rPr>
-                <w:b w:val="0"/>
-                <w:bCs w:val="0"/>
-              </w:rPr>
-            </w:pPr>
-            <w:proofErr w:type="gramStart"/>
-            <w:r>
-              <w:t>Ski-Doo</w:t>
-            </w:r>
-            <w:proofErr w:type="gramEnd"/>
-            <w:r>
-              <w:t xml:space="preserve"> Kill Switch</w:t>
-            </w:r>
-          </w:p>
-        </w:tc>
-        <w:tc>
-          <w:tcPr>
-            <w:tcW w:w="720" w:type="dxa"/>
-          </w:tcPr>
-          <w:p>
-            <w:pPr>
-              <w:cnfStyle w:val="000000100000" w:firstRow="0" w:lastRow="0" w:firstColumn="0" w:lastColumn="0" w:oddVBand="0" w:evenVBand="0" w:oddHBand="1" w:evenHBand="0" w:firstRowFirstColumn="0" w:firstRowLastColumn="0" w:lastRowFirstColumn="0" w:lastRowLastColumn="0"/>
-            </w:pPr>
-            <w:r>
-              <w:t>2</w:t>
-            </w:r>
-          </w:p>
-        </w:tc>
-        <w:tc>
-          <w:tcPr>
-            <w:tcW w:w="1260" w:type="dxa"/>
-          </w:tcPr>
-          <w:p>
-            <w:pPr>
-              <w:cnfStyle w:val="000000100000" w:firstRow="0" w:lastRow="0" w:firstColumn="0" w:lastColumn="0" w:oddVBand="0" w:evenVBand="0" w:oddHBand="1" w:evenHBand="0" w:firstRowFirstColumn="0" w:firstRowLastColumn="0" w:lastRowFirstColumn="0" w:lastRowLastColumn="0"/>
-            </w:pPr>
-            <w:r>
-              <w:t>25.99</w:t>
-            </w:r>
-          </w:p>
-        </w:tc>
-        <w:tc>
-          <w:tcPr>
-            <w:tcW w:w="6570" w:type="dxa"/>
-          </w:tcPr>
-          <w:p>
-            <w:pPr>
-              <w:cnfStyle w:val="000000100000" w:firstRow="0" w:lastRow="0" w:firstColumn="0" w:lastColumn="0" w:oddVBand="0" w:evenVBand="0" w:oddHBand="1" w:evenHBand="0" w:firstRowFirstColumn="0" w:firstRowLastColumn="0" w:lastRowFirstColumn="0" w:lastRowLastColumn="0"/>
-            </w:pPr>
-            <w:hyperlink r:id="rId8" w:history="1">
-              <w:r>
-                <w:rPr>
-                  <w:rStyle w:val="Hyperlink"/>
-                </w:rPr>
-                <w:t>https://www.mfgsupply.com/01-171.html</w:t>
-              </w:r>
-            </w:hyperlink>
-          </w:p>
-        </w:tc>
-      </w:tr>
-      <w:tr>
-        <w:trPr>
-          <w:trHeight w:val="326"/>
-        </w:trPr>
-        <w:tc>
-          <w:tcPr>
-            <w:cnfStyle w:val="001000000000" w:firstRow="0" w:lastRow="0" w:firstColumn="1" w:lastColumn="0" w:oddVBand="0" w:evenVBand="0" w:oddHBand="0" w:evenHBand="0" w:firstRowFirstColumn="0" w:firstRowLastColumn="0" w:lastRowFirstColumn="0" w:lastRowLastColumn="0"/>
-            <w:tcW w:w="2335" w:type="dxa"/>
-          </w:tcPr>
-          <w:p>
-            <w:pPr>
-              <w:rPr>
-                <w:b w:val="0"/>
-                <w:bCs w:val="0"/>
-              </w:rPr>
-            </w:pPr>
-            <w:r>
-              <w:t>16 AWG Silicone Wire</w:t>
-            </w:r>
-          </w:p>
-        </w:tc>
-        <w:tc>
-          <w:tcPr>
-            <w:tcW w:w="720" w:type="dxa"/>
-          </w:tcPr>
-          <w:p>
-            <w:pPr>
-              <w:cnfStyle w:val="000000000000" w:firstRow="0" w:lastRow="0" w:firstColumn="0" w:lastColumn="0" w:oddVBand="0" w:evenVBand="0" w:oddHBand="0" w:evenHBand="0" w:firstRowFirstColumn="0" w:firstRowLastColumn="0" w:lastRowFirstColumn="0" w:lastRowLastColumn="0"/>
-            </w:pPr>
-            <w:r>
-              <w:t>1</w:t>
-            </w:r>
-          </w:p>
-        </w:tc>
-        <w:tc>
-          <w:tcPr>
-            <w:tcW w:w="1260" w:type="dxa"/>
-          </w:tcPr>
-          <w:p>
-            <w:pPr>
-              <w:cnfStyle w:val="000000000000" w:firstRow="0" w:lastRow="0" w:firstColumn="0" w:lastColumn="0" w:oddVBand="0" w:evenVBand="0" w:oddHBand="0" w:evenHBand="0" w:firstRowFirstColumn="0" w:firstRowLastColumn="0" w:lastRowFirstColumn="0" w:lastRowLastColumn="0"/>
-            </w:pPr>
-            <w:r>
-              <w:t>16.89</w:t>
-            </w:r>
-          </w:p>
-        </w:tc>
-        <w:tc>
-          <w:tcPr>
-            <w:tcW w:w="6570" w:type="dxa"/>
-          </w:tcPr>
-          <w:p>
-            <w:pPr>
-              <w:cnfStyle w:val="000000000000" w:firstRow="0" w:lastRow="0" w:firstColumn="0" w:lastColumn="0" w:oddVBand="0" w:evenVBand="0" w:oddHBand="0" w:evenHBand="0" w:firstRowFirstColumn="0" w:firstRowLastColumn="0" w:lastRowFirstColumn="0" w:lastRowLastColumn="0"/>
-            </w:pPr>
-            <w:hyperlink r:id="rId9" w:history="1">
-              <w:r>
-                <w:rPr>
-                  <w:rStyle w:val="Hyperlink"/>
-                </w:rPr>
-                <w:t>https://www.amazon.com/Silicone-Flexible-Stranded-Strands-MILAPEAK/dp/B07CMYVF3J/ref=sr_1_2?keywords=16awg+power+wire&amp;qid=1573428598&amp;sr=8-2</w:t>
-              </w:r>
-            </w:hyperlink>
-            <w:r>
-              <w:t xml:space="preserve"> </w:t>
-            </w:r>
-          </w:p>
-        </w:tc>
-      </w:tr>
-      <w:tr>
-        <w:trPr>
-          <w:cnfStyle w:val="000000100000" w:firstRow="0" w:lastRow="0" w:firstColumn="0" w:lastColumn="0" w:oddVBand="0" w:evenVBand="0" w:oddHBand="1" w:evenHBand="0" w:firstRowFirstColumn="0" w:firstRowLastColumn="0" w:lastRowFirstColumn="0" w:lastRowLastColumn="0"/>
-          <w:trHeight w:val="326"/>
-        </w:trPr>
-        <w:tc>
-          <w:tcPr>
-            <w:cnfStyle w:val="001000000000" w:firstRow="0" w:lastRow="0" w:firstColumn="1" w:lastColumn="0" w:oddVBand="0" w:evenVBand="0" w:oddHBand="0" w:evenHBand="0" w:firstRowFirstColumn="0" w:firstRowLastColumn="0" w:lastRowFirstColumn="0" w:lastRowLastColumn="0"/>
-            <w:tcW w:w="2335" w:type="dxa"/>
-          </w:tcPr>
-          <w:p>
-            <w:pPr>
-              <w:rPr>
-                <w:b w:val="0"/>
-                <w:bCs w:val="0"/>
-              </w:rPr>
-            </w:pPr>
-            <w:r>
-              <w:t>XT-30 Connectors</w:t>
-            </w:r>
-          </w:p>
-        </w:tc>
-        <w:tc>
-          <w:tcPr>
-            <w:tcW w:w="720" w:type="dxa"/>
-          </w:tcPr>
-          <w:p>
-            <w:pPr>
-              <w:cnfStyle w:val="000000100000" w:firstRow="0" w:lastRow="0" w:firstColumn="0" w:lastColumn="0" w:oddVBand="0" w:evenVBand="0" w:oddHBand="1" w:evenHBand="0" w:firstRowFirstColumn="0" w:firstRowLastColumn="0" w:lastRowFirstColumn="0" w:lastRowLastColumn="0"/>
-            </w:pPr>
-            <w:r>
-              <w:t>1</w:t>
-            </w:r>
-          </w:p>
-        </w:tc>
-        <w:tc>
-          <w:tcPr>
-            <w:tcW w:w="1260" w:type="dxa"/>
-          </w:tcPr>
-          <w:p>
-            <w:pPr>
-              <w:cnfStyle w:val="000000100000" w:firstRow="0" w:lastRow="0" w:firstColumn="0" w:lastColumn="0" w:oddVBand="0" w:evenVBand="0" w:oddHBand="1" w:evenHBand="0" w:firstRowFirstColumn="0" w:firstRowLastColumn="0" w:lastRowFirstColumn="0" w:lastRowLastColumn="0"/>
-            </w:pPr>
-            <w:r>
-              <w:t>7.99</w:t>
-            </w:r>
-          </w:p>
-        </w:tc>
-        <w:tc>
-          <w:tcPr>
-            <w:tcW w:w="6570" w:type="dxa"/>
-          </w:tcPr>
-          <w:p>
-            <w:pPr>
-              <w:cnfStyle w:val="000000100000" w:firstRow="0" w:lastRow="0" w:firstColumn="0" w:lastColumn="0" w:oddVBand="0" w:evenVBand="0" w:oddHBand="1" w:evenHBand="0" w:firstRowFirstColumn="0" w:firstRowLastColumn="0" w:lastRowFirstColumn="0" w:lastRowLastColumn="0"/>
-            </w:pPr>
-            <w:hyperlink r:id="rId10" w:history="1">
-              <w:r>
-                <w:rPr>
-                  <w:rStyle w:val="Hyperlink"/>
-                </w:rPr>
-                <w:t>https://www.amazon.com/dp/B074S7NH3H/?coliid=IY55PN686S5J5&amp;colid=1D08LI0X7AF2D&amp;psc=1&amp;ref_=lv_ov_lig_dp_it</w:t>
-              </w:r>
-            </w:hyperlink>
-          </w:p>
-        </w:tc>
-      </w:tr>
-      <w:tr>
-        <w:trPr>
-          <w:trHeight w:val="326"/>
-        </w:trPr>
-        <w:tc>
-          <w:tcPr>
-            <w:cnfStyle w:val="001000000000" w:firstRow="0" w:lastRow="0" w:firstColumn="1" w:lastColumn="0" w:oddVBand="0" w:evenVBand="0" w:oddHBand="0" w:evenHBand="0" w:firstRowFirstColumn="0" w:firstRowLastColumn="0" w:lastRowFirstColumn="0" w:lastRowLastColumn="0"/>
-            <w:tcW w:w="2335" w:type="dxa"/>
-          </w:tcPr>
-          <w:p>
-            <w:pPr>
-              <w:rPr>
-                <w:b w:val="0"/>
-                <w:bCs w:val="0"/>
-              </w:rPr>
-            </w:pPr>
-            <w:r>
-              <w:t>Heat Shrink</w:t>
-            </w:r>
-          </w:p>
-        </w:tc>
-        <w:tc>
-          <w:tcPr>
-            <w:tcW w:w="720" w:type="dxa"/>
-          </w:tcPr>
-          <w:p>
-            <w:pPr>
-              <w:cnfStyle w:val="000000000000" w:firstRow="0" w:lastRow="0" w:firstColumn="0" w:lastColumn="0" w:oddVBand="0" w:evenVBand="0" w:oddHBand="0" w:evenHBand="0" w:firstRowFirstColumn="0" w:firstRowLastColumn="0" w:lastRowFirstColumn="0" w:lastRowLastColumn="0"/>
-            </w:pPr>
-            <w:r>
-              <w:t>1</w:t>
-            </w:r>
-          </w:p>
-        </w:tc>
-        <w:tc>
-          <w:tcPr>
-            <w:tcW w:w="1260" w:type="dxa"/>
-          </w:tcPr>
-          <w:p>
-            <w:pPr>
-              <w:cnfStyle w:val="000000000000" w:firstRow="0" w:lastRow="0" w:firstColumn="0" w:lastColumn="0" w:oddVBand="0" w:evenVBand="0" w:oddHBand="0" w:evenHBand="0" w:firstRowFirstColumn="0" w:firstRowLastColumn="0" w:lastRowFirstColumn="0" w:lastRowLastColumn="0"/>
-            </w:pPr>
-            <w:r>
-              <w:t>10.98</w:t>
-            </w:r>
-          </w:p>
-        </w:tc>
-        <w:tc>
-          <w:tcPr>
-            <w:tcW w:w="6570" w:type="dxa"/>
-          </w:tcPr>
-          <w:p>
-            <w:pPr>
-              <w:cnfStyle w:val="000000000000" w:firstRow="0" w:lastRow="0" w:firstColumn="0" w:lastColumn="0" w:oddVBand="0" w:evenVBand="0" w:oddHBand="0" w:evenHBand="0" w:firstRowFirstColumn="0" w:firstRowLastColumn="0" w:lastRowFirstColumn="0" w:lastRowLastColumn="0"/>
-            </w:pPr>
-            <w:hyperlink r:id="rId11" w:history="1">
-              <w:r>
-                <w:rPr>
-                  <w:rStyle w:val="Hyperlink"/>
-                </w:rPr>
-                <w:t>https://www.amazon.com/270-pcs-Adhesive-Assortment-MILAPEAK/dp/B0771K1Z7Q/ref=sr_1_3?crid=SCOYQ0B34O8V&amp;keywords=3+1+dual+wall+heat+shrink&amp;qid=1579719780&amp;sprefix=3%3A1+dual+wall+h%2Caps%2C573&amp;sr=8-3</w:t>
-              </w:r>
-            </w:hyperlink>
-          </w:p>
-        </w:tc>
-      </w:tr>
-    </w:tbl>
+    <w:p/>
     <w:p/>
     <w:sectPr>
-      <w:footerReference w:type="default" r:id="rId12"/>
+      <w:footerReference w:type="default" r:id="rId10"/>
       <w:pgSz w:w="12240" w:h="15840"/>
       <w:pgMar w:top="720" w:right="720" w:bottom="720" w:left="720" w:header="720" w:footer="144" w:gutter="0"/>
       <w:cols w:space="720"/>
@@ -833,11 +840,11 @@
 </file>
 
 <file path=word/endnotes.xml><?xml version="1.0" encoding="utf-8"?>
-<w:endnotes xmlns:wpc="http://schemas.microsoft.com/office/word/2010/wordprocessingCanvas" xmlns:cx="http://schemas.microsoft.com/office/drawing/2014/chartex" xmlns:cx1="http://schemas.microsoft.com/office/drawing/2015/9/8/chartex" xmlns:cx2="http://schemas.microsoft.com/office/drawing/2015/10/21/chartex" xmlns:cx3="http://schemas.microsoft.com/office/drawing/2016/5/9/chartex" xmlns:cx4="http://schemas.microsoft.com/office/drawing/2016/5/10/chartex" xmlns:cx5="http://schemas.microsoft.com/office/drawing/2016/5/11/chartex" xmlns:cx6="http://schemas.microsoft.com/office/drawing/2016/5/12/chartex" xmlns:cx7="http://schemas.microsoft.com/office/drawing/2016/5/13/chartex" xmlns:cx8="http://schemas.microsoft.com/office/drawing/2016/5/14/chartex" xmlns:mc="http://schemas.openxmlformats.org/markup-compatibility/2006" xmlns:aink="http://schemas.microsoft.com/office/drawing/2016/ink" xmlns:am3d="http://schemas.microsoft.com/office/drawing/2017/model3d" xmlns:o="urn:schemas-microsoft-com:office:office" xmlns:r="http://schemas.openxmlformats.org/officeDocument/2006/relationships" xmlns:m="http://schemas.openxmlformats.org/officeDocument/2006/math" xmlns:v="urn:schemas-microsoft-com:vml" xmlns:wp14="http://schemas.microsoft.com/office/word/2010/wordprocessingDrawing" xmlns:wp="http://schemas.openxmlformats.org/drawingml/2006/wordprocessingDrawing" xmlns:w10="urn:schemas-microsoft-com:office:word" xmlns:w="http://schemas.openxmlformats.org/wordprocessingml/2006/main" xmlns:w14="http://schemas.microsoft.com/office/word/2010/wordml" xmlns:w15="http://schemas.microsoft.com/office/word/2012/wordml" xmlns:w16cex="http://schemas.microsoft.com/office/word/2018/wordml/cex" xmlns:w16cid="http://schemas.microsoft.com/office/word/2016/wordml/cid" xmlns:w16="http://schemas.microsoft.com/office/word/2018/wordml" xmlns:w16se="http://schemas.microsoft.com/office/word/2015/wordml/symex" xmlns:wpg="http://schemas.microsoft.com/office/word/2010/wordprocessingGroup" xmlns:wpi="http://schemas.microsoft.com/office/word/2010/wordprocessingInk" xmlns:wne="http://schemas.microsoft.com/office/word/2006/wordml" xmlns:wps="http://schemas.microsoft.com/office/word/2010/wordprocessingShape" mc:Ignorable="w14 w15 w16se w16cid w16 w16cex wp14">
+<w:endnotes xmlns:wpc="http://schemas.microsoft.com/office/word/2010/wordprocessingCanvas" xmlns:cx="http://schemas.microsoft.com/office/drawing/2014/chartex" xmlns:cx1="http://schemas.microsoft.com/office/drawing/2015/9/8/chartex" xmlns:cx2="http://schemas.microsoft.com/office/drawing/2015/10/21/chartex" xmlns:cx3="http://schemas.microsoft.com/office/drawing/2016/5/9/chartex" xmlns:cx4="http://schemas.microsoft.com/office/drawing/2016/5/10/chartex" xmlns:cx5="http://schemas.microsoft.com/office/drawing/2016/5/11/chartex" xmlns:cx6="http://schemas.microsoft.com/office/drawing/2016/5/12/chartex" xmlns:cx7="http://schemas.microsoft.com/office/drawing/2016/5/13/chartex" xmlns:cx8="http://schemas.microsoft.com/office/drawing/2016/5/14/chartex" xmlns:mc="http://schemas.openxmlformats.org/markup-compatibility/2006" xmlns:aink="http://schemas.microsoft.com/office/drawing/2016/ink" xmlns:am3d="http://schemas.microsoft.com/office/drawing/2017/model3d" xmlns:o="urn:schemas-microsoft-com:office:office" xmlns:oel="http://schemas.microsoft.com/office/2019/extlst" xmlns:r="http://schemas.openxmlformats.org/officeDocument/2006/relationships" xmlns:m="http://schemas.openxmlformats.org/officeDocument/2006/math" xmlns:v="urn:schemas-microsoft-com:vml" xmlns:wp14="http://schemas.microsoft.com/office/word/2010/wordprocessingDrawing" xmlns:wp="http://schemas.openxmlformats.org/drawingml/2006/wordprocessingDrawing" xmlns:w10="urn:schemas-microsoft-com:office:word" xmlns:w="http://schemas.openxmlformats.org/wordprocessingml/2006/main" xmlns:w14="http://schemas.microsoft.com/office/word/2010/wordml" xmlns:w15="http://schemas.microsoft.com/office/word/2012/wordml" xmlns:w16cex="http://schemas.microsoft.com/office/word/2018/wordml/cex" xmlns:w16cid="http://schemas.microsoft.com/office/word/2016/wordml/cid" xmlns:w16="http://schemas.microsoft.com/office/word/2018/wordml" xmlns:w16sdtdh="http://schemas.microsoft.com/office/word/2020/wordml/sdtdatahash" xmlns:w16se="http://schemas.microsoft.com/office/word/2015/wordml/symex" xmlns:wpg="http://schemas.microsoft.com/office/word/2010/wordprocessingGroup" xmlns:wpi="http://schemas.microsoft.com/office/word/2010/wordprocessingInk" xmlns:wne="http://schemas.microsoft.com/office/word/2006/wordml" xmlns:wps="http://schemas.microsoft.com/office/word/2010/wordprocessingShape" mc:Ignorable="w14 w15 w16se w16cid w16 w16cex w16sdtdh wp14">
   <w:endnote w:type="separator" w:id="-1">
     <w:p>
       <w:pPr>
-        <w:spacing w:after="0" w:line="240" w:lineRule="auto"/>
+        <w:spacing w:line="240" w:lineRule="auto"/>
       </w:pPr>
       <w:r>
         <w:separator/>
@@ -848,7 +855,7 @@
   <w:endnote w:type="continuationSeparator" w:id="0">
     <w:p>
       <w:pPr>
-        <w:spacing w:after="0" w:line="240" w:lineRule="auto"/>
+        <w:spacing w:line="240" w:lineRule="auto"/>
       </w:pPr>
       <w:r>
         <w:continuationSeparator/>
@@ -860,7 +867,7 @@
 </file>
 
 <file path=word/footer1.xml><?xml version="1.0" encoding="utf-8"?>
-<w:ftr xmlns:wpc="http://schemas.microsoft.com/office/word/2010/wordprocessingCanvas" xmlns:cx="http://schemas.microsoft.com/office/drawing/2014/chartex" xmlns:cx1="http://schemas.microsoft.com/office/drawing/2015/9/8/chartex" xmlns:cx2="http://schemas.microsoft.com/office/drawing/2015/10/21/chartex" xmlns:cx3="http://schemas.microsoft.com/office/drawing/2016/5/9/chartex" xmlns:cx4="http://schemas.microsoft.com/office/drawing/2016/5/10/chartex" xmlns:cx5="http://schemas.microsoft.com/office/drawing/2016/5/11/chartex" xmlns:cx6="http://schemas.microsoft.com/office/drawing/2016/5/12/chartex" xmlns:cx7="http://schemas.microsoft.com/office/drawing/2016/5/13/chartex" xmlns:cx8="http://schemas.microsoft.com/office/drawing/2016/5/14/chartex" xmlns:mc="http://schemas.openxmlformats.org/markup-compatibility/2006" xmlns:aink="http://schemas.microsoft.com/office/drawing/2016/ink" xmlns:am3d="http://schemas.microsoft.com/office/drawing/2017/model3d" xmlns:o="urn:schemas-microsoft-com:office:office" xmlns:r="http://schemas.openxmlformats.org/officeDocument/2006/relationships" xmlns:m="http://schemas.openxmlformats.org/officeDocument/2006/math" xmlns:v="urn:schemas-microsoft-com:vml" xmlns:wp14="http://schemas.microsoft.com/office/word/2010/wordprocessingDrawing" xmlns:wp="http://schemas.openxmlformats.org/drawingml/2006/wordprocessingDrawing" xmlns:w10="urn:schemas-microsoft-com:office:word" xmlns:w="http://schemas.openxmlformats.org/wordprocessingml/2006/main" xmlns:w14="http://schemas.microsoft.com/office/word/2010/wordml" xmlns:w15="http://schemas.microsoft.com/office/word/2012/wordml" xmlns:w16cex="http://schemas.microsoft.com/office/word/2018/wordml/cex" xmlns:w16cid="http://schemas.microsoft.com/office/word/2016/wordml/cid" xmlns:w16="http://schemas.microsoft.com/office/word/2018/wordml" xmlns:w16se="http://schemas.microsoft.com/office/word/2015/wordml/symex" xmlns:wpg="http://schemas.microsoft.com/office/word/2010/wordprocessingGroup" xmlns:wpi="http://schemas.microsoft.com/office/word/2010/wordprocessingInk" xmlns:wne="http://schemas.microsoft.com/office/word/2006/wordml" xmlns:wps="http://schemas.microsoft.com/office/word/2010/wordprocessingShape" mc:Ignorable="w14 w15 w16se w16cid w16 w16cex wp14">
+<w:ftr xmlns:wpc="http://schemas.microsoft.com/office/word/2010/wordprocessingCanvas" xmlns:cx="http://schemas.microsoft.com/office/drawing/2014/chartex" xmlns:cx1="http://schemas.microsoft.com/office/drawing/2015/9/8/chartex" xmlns:cx2="http://schemas.microsoft.com/office/drawing/2015/10/21/chartex" xmlns:cx3="http://schemas.microsoft.com/office/drawing/2016/5/9/chartex" xmlns:cx4="http://schemas.microsoft.com/office/drawing/2016/5/10/chartex" xmlns:cx5="http://schemas.microsoft.com/office/drawing/2016/5/11/chartex" xmlns:cx6="http://schemas.microsoft.com/office/drawing/2016/5/12/chartex" xmlns:cx7="http://schemas.microsoft.com/office/drawing/2016/5/13/chartex" xmlns:cx8="http://schemas.microsoft.com/office/drawing/2016/5/14/chartex" xmlns:mc="http://schemas.openxmlformats.org/markup-compatibility/2006" xmlns:aink="http://schemas.microsoft.com/office/drawing/2016/ink" xmlns:am3d="http://schemas.microsoft.com/office/drawing/2017/model3d" xmlns:o="urn:schemas-microsoft-com:office:office" xmlns:oel="http://schemas.microsoft.com/office/2019/extlst" xmlns:r="http://schemas.openxmlformats.org/officeDocument/2006/relationships" xmlns:m="http://schemas.openxmlformats.org/officeDocument/2006/math" xmlns:v="urn:schemas-microsoft-com:vml" xmlns:wp14="http://schemas.microsoft.com/office/word/2010/wordprocessingDrawing" xmlns:wp="http://schemas.openxmlformats.org/drawingml/2006/wordprocessingDrawing" xmlns:w10="urn:schemas-microsoft-com:office:word" xmlns:w="http://schemas.openxmlformats.org/wordprocessingml/2006/main" xmlns:w14="http://schemas.microsoft.com/office/word/2010/wordml" xmlns:w15="http://schemas.microsoft.com/office/word/2012/wordml" xmlns:w16cex="http://schemas.microsoft.com/office/word/2018/wordml/cex" xmlns:w16cid="http://schemas.microsoft.com/office/word/2016/wordml/cid" xmlns:w16="http://schemas.microsoft.com/office/word/2018/wordml" xmlns:w16sdtdh="http://schemas.microsoft.com/office/word/2020/wordml/sdtdatahash" xmlns:w16se="http://schemas.microsoft.com/office/word/2015/wordml/symex" xmlns:wpg="http://schemas.microsoft.com/office/word/2010/wordprocessingGroup" xmlns:wpi="http://schemas.microsoft.com/office/word/2010/wordprocessingInk" xmlns:wne="http://schemas.microsoft.com/office/word/2006/wordml" xmlns:wps="http://schemas.microsoft.com/office/word/2010/wordprocessingShape" mc:Ignorable="w14 w15 w16se w16cid w16 w16cex w16sdtdh wp14">
   <w:sdt>
     <w:sdtPr>
       <w:id w:val="-1891412433"/>
@@ -877,7 +884,6 @@
     <w:sdtContent>
       <w:p>
         <w:pPr>
-          <w:pStyle w:val="Footer"/>
           <w:jc w:val="right"/>
         </w:pPr>
         <w:r>
@@ -904,21 +910,17 @@
       </w:p>
     </w:sdtContent>
   </w:sdt>
-  <w:p>
-    <w:pPr>
-      <w:pStyle w:val="Footer"/>
-    </w:pPr>
-  </w:p>
+  <w:p/>
   <w:p/>
 </w:ftr>
 </file>
 
 <file path=word/footnotes.xml><?xml version="1.0" encoding="utf-8"?>
-<w:footnotes xmlns:wpc="http://schemas.microsoft.com/office/word/2010/wordprocessingCanvas" xmlns:cx="http://schemas.microsoft.com/office/drawing/2014/chartex" xmlns:cx1="http://schemas.microsoft.com/office/drawing/2015/9/8/chartex" xmlns:cx2="http://schemas.microsoft.com/office/drawing/2015/10/21/chartex" xmlns:cx3="http://schemas.microsoft.com/office/drawing/2016/5/9/chartex" xmlns:cx4="http://schemas.microsoft.com/office/drawing/2016/5/10/chartex" xmlns:cx5="http://schemas.microsoft.com/office/drawing/2016/5/11/chartex" xmlns:cx6="http://schemas.microsoft.com/office/drawing/2016/5/12/chartex" xmlns:cx7="http://schemas.microsoft.com/office/drawing/2016/5/13/chartex" xmlns:cx8="http://schemas.microsoft.com/office/drawing/2016/5/14/chartex" xmlns:mc="http://schemas.openxmlformats.org/markup-compatibility/2006" xmlns:aink="http://schemas.microsoft.com/office/drawing/2016/ink" xmlns:am3d="http://schemas.microsoft.com/office/drawing/2017/model3d" xmlns:o="urn:schemas-microsoft-com:office:office" xmlns:r="http://schemas.openxmlformats.org/officeDocument/2006/relationships" xmlns:m="http://schemas.openxmlformats.org/officeDocument/2006/math" xmlns:v="urn:schemas-microsoft-com:vml" xmlns:wp14="http://schemas.microsoft.com/office/word/2010/wordprocessingDrawing" xmlns:wp="http://schemas.openxmlformats.org/drawingml/2006/wordprocessingDrawing" xmlns:w10="urn:schemas-microsoft-com:office:word" xmlns:w="http://schemas.openxmlformats.org/wordprocessingml/2006/main" xmlns:w14="http://schemas.microsoft.com/office/word/2010/wordml" xmlns:w15="http://schemas.microsoft.com/office/word/2012/wordml" xmlns:w16cex="http://schemas.microsoft.com/office/word/2018/wordml/cex" xmlns:w16cid="http://schemas.microsoft.com/office/word/2016/wordml/cid" xmlns:w16="http://schemas.microsoft.com/office/word/2018/wordml" xmlns:w16se="http://schemas.microsoft.com/office/word/2015/wordml/symex" xmlns:wpg="http://schemas.microsoft.com/office/word/2010/wordprocessingGroup" xmlns:wpi="http://schemas.microsoft.com/office/word/2010/wordprocessingInk" xmlns:wne="http://schemas.microsoft.com/office/word/2006/wordml" xmlns:wps="http://schemas.microsoft.com/office/word/2010/wordprocessingShape" mc:Ignorable="w14 w15 w16se w16cid w16 w16cex wp14">
+<w:footnotes xmlns:wpc="http://schemas.microsoft.com/office/word/2010/wordprocessingCanvas" xmlns:cx="http://schemas.microsoft.com/office/drawing/2014/chartex" xmlns:cx1="http://schemas.microsoft.com/office/drawing/2015/9/8/chartex" xmlns:cx2="http://schemas.microsoft.com/office/drawing/2015/10/21/chartex" xmlns:cx3="http://schemas.microsoft.com/office/drawing/2016/5/9/chartex" xmlns:cx4="http://schemas.microsoft.com/office/drawing/2016/5/10/chartex" xmlns:cx5="http://schemas.microsoft.com/office/drawing/2016/5/11/chartex" xmlns:cx6="http://schemas.microsoft.com/office/drawing/2016/5/12/chartex" xmlns:cx7="http://schemas.microsoft.com/office/drawing/2016/5/13/chartex" xmlns:cx8="http://schemas.microsoft.com/office/drawing/2016/5/14/chartex" xmlns:mc="http://schemas.openxmlformats.org/markup-compatibility/2006" xmlns:aink="http://schemas.microsoft.com/office/drawing/2016/ink" xmlns:am3d="http://schemas.microsoft.com/office/drawing/2017/model3d" xmlns:o="urn:schemas-microsoft-com:office:office" xmlns:oel="http://schemas.microsoft.com/office/2019/extlst" xmlns:r="http://schemas.openxmlformats.org/officeDocument/2006/relationships" xmlns:m="http://schemas.openxmlformats.org/officeDocument/2006/math" xmlns:v="urn:schemas-microsoft-com:vml" xmlns:wp14="http://schemas.microsoft.com/office/word/2010/wordprocessingDrawing" xmlns:wp="http://schemas.openxmlformats.org/drawingml/2006/wordprocessingDrawing" xmlns:w10="urn:schemas-microsoft-com:office:word" xmlns:w="http://schemas.openxmlformats.org/wordprocessingml/2006/main" xmlns:w14="http://schemas.microsoft.com/office/word/2010/wordml" xmlns:w15="http://schemas.microsoft.com/office/word/2012/wordml" xmlns:w16cex="http://schemas.microsoft.com/office/word/2018/wordml/cex" xmlns:w16cid="http://schemas.microsoft.com/office/word/2016/wordml/cid" xmlns:w16="http://schemas.microsoft.com/office/word/2018/wordml" xmlns:w16sdtdh="http://schemas.microsoft.com/office/word/2020/wordml/sdtdatahash" xmlns:w16se="http://schemas.microsoft.com/office/word/2015/wordml/symex" xmlns:wpg="http://schemas.microsoft.com/office/word/2010/wordprocessingGroup" xmlns:wpi="http://schemas.microsoft.com/office/word/2010/wordprocessingInk" xmlns:wne="http://schemas.microsoft.com/office/word/2006/wordml" xmlns:wps="http://schemas.microsoft.com/office/word/2010/wordprocessingShape" mc:Ignorable="w14 w15 w16se w16cid w16 w16cex w16sdtdh wp14">
   <w:footnote w:type="separator" w:id="-1">
     <w:p>
       <w:pPr>
-        <w:spacing w:after="0" w:line="240" w:lineRule="auto"/>
+        <w:spacing w:line="240" w:lineRule="auto"/>
       </w:pPr>
       <w:r>
         <w:separator/>
@@ -929,7 +931,7 @@
   <w:footnote w:type="continuationSeparator" w:id="0">
     <w:p>
       <w:pPr>
-        <w:spacing w:after="0" w:line="240" w:lineRule="auto"/>
+        <w:spacing w:line="240" w:lineRule="auto"/>
       </w:pPr>
       <w:r>
         <w:continuationSeparator/>
@@ -941,7 +943,7 @@
 </file>
 
 <file path=word/numbering.xml><?xml version="1.0" encoding="utf-8"?>
-<w:numbering xmlns:wpc="http://schemas.microsoft.com/office/word/2010/wordprocessingCanvas" xmlns:cx="http://schemas.microsoft.com/office/drawing/2014/chartex" xmlns:cx1="http://schemas.microsoft.com/office/drawing/2015/9/8/chartex" xmlns:cx2="http://schemas.microsoft.com/office/drawing/2015/10/21/chartex" xmlns:cx3="http://schemas.microsoft.com/office/drawing/2016/5/9/chartex" xmlns:cx4="http://schemas.microsoft.com/office/drawing/2016/5/10/chartex" xmlns:cx5="http://schemas.microsoft.com/office/drawing/2016/5/11/chartex" xmlns:cx6="http://schemas.microsoft.com/office/drawing/2016/5/12/chartex" xmlns:cx7="http://schemas.microsoft.com/office/drawing/2016/5/13/chartex" xmlns:cx8="http://schemas.microsoft.com/office/drawing/2016/5/14/chartex" xmlns:mc="http://schemas.openxmlformats.org/markup-compatibility/2006" xmlns:aink="http://schemas.microsoft.com/office/drawing/2016/ink" xmlns:am3d="http://schemas.microsoft.com/office/drawing/2017/model3d" xmlns:o="urn:schemas-microsoft-com:office:office" xmlns:r="http://schemas.openxmlformats.org/officeDocument/2006/relationships" xmlns:m="http://schemas.openxmlformats.org/officeDocument/2006/math" xmlns:v="urn:schemas-microsoft-com:vml" xmlns:wp14="http://schemas.microsoft.com/office/word/2010/wordprocessingDrawing" xmlns:wp="http://schemas.openxmlformats.org/drawingml/2006/wordprocessingDrawing" xmlns:w10="urn:schemas-microsoft-com:office:word" xmlns:w="http://schemas.openxmlformats.org/wordprocessingml/2006/main" xmlns:w14="http://schemas.microsoft.com/office/word/2010/wordml" xmlns:w15="http://schemas.microsoft.com/office/word/2012/wordml" xmlns:w16cex="http://schemas.microsoft.com/office/word/2018/wordml/cex" xmlns:w16cid="http://schemas.microsoft.com/office/word/2016/wordml/cid" xmlns:w16="http://schemas.microsoft.com/office/word/2018/wordml" xmlns:w16se="http://schemas.microsoft.com/office/word/2015/wordml/symex" xmlns:wpg="http://schemas.microsoft.com/office/word/2010/wordprocessingGroup" xmlns:wpi="http://schemas.microsoft.com/office/word/2010/wordprocessingInk" xmlns:wne="http://schemas.microsoft.com/office/word/2006/wordml" xmlns:wps="http://schemas.microsoft.com/office/word/2010/wordprocessingShape" mc:Ignorable="w14 w15 w16se w16cid w16 w16cex wp14">
+<w:numbering xmlns:wpc="http://schemas.microsoft.com/office/word/2010/wordprocessingCanvas" xmlns:cx="http://schemas.microsoft.com/office/drawing/2014/chartex" xmlns:cx1="http://schemas.microsoft.com/office/drawing/2015/9/8/chartex" xmlns:cx2="http://schemas.microsoft.com/office/drawing/2015/10/21/chartex" xmlns:cx3="http://schemas.microsoft.com/office/drawing/2016/5/9/chartex" xmlns:cx4="http://schemas.microsoft.com/office/drawing/2016/5/10/chartex" xmlns:cx5="http://schemas.microsoft.com/office/drawing/2016/5/11/chartex" xmlns:cx6="http://schemas.microsoft.com/office/drawing/2016/5/12/chartex" xmlns:cx7="http://schemas.microsoft.com/office/drawing/2016/5/13/chartex" xmlns:cx8="http://schemas.microsoft.com/office/drawing/2016/5/14/chartex" xmlns:mc="http://schemas.openxmlformats.org/markup-compatibility/2006" xmlns:aink="http://schemas.microsoft.com/office/drawing/2016/ink" xmlns:am3d="http://schemas.microsoft.com/office/drawing/2017/model3d" xmlns:o="urn:schemas-microsoft-com:office:office" xmlns:oel="http://schemas.microsoft.com/office/2019/extlst" xmlns:r="http://schemas.openxmlformats.org/officeDocument/2006/relationships" xmlns:m="http://schemas.openxmlformats.org/officeDocument/2006/math" xmlns:v="urn:schemas-microsoft-com:vml" xmlns:wp14="http://schemas.microsoft.com/office/word/2010/wordprocessingDrawing" xmlns:wp="http://schemas.openxmlformats.org/drawingml/2006/wordprocessingDrawing" xmlns:w10="urn:schemas-microsoft-com:office:word" xmlns:w="http://schemas.openxmlformats.org/wordprocessingml/2006/main" xmlns:w14="http://schemas.microsoft.com/office/word/2010/wordml" xmlns:w15="http://schemas.microsoft.com/office/word/2012/wordml" xmlns:w16cex="http://schemas.microsoft.com/office/word/2018/wordml/cex" xmlns:w16cid="http://schemas.microsoft.com/office/word/2016/wordml/cid" xmlns:w16="http://schemas.microsoft.com/office/word/2018/wordml" xmlns:w16sdtdh="http://schemas.microsoft.com/office/word/2020/wordml/sdtdatahash" xmlns:w16se="http://schemas.microsoft.com/office/word/2015/wordml/symex" xmlns:wpg="http://schemas.microsoft.com/office/word/2010/wordprocessingGroup" xmlns:wpi="http://schemas.microsoft.com/office/word/2010/wordprocessingInk" xmlns:wne="http://schemas.microsoft.com/office/word/2006/wordml" xmlns:wps="http://schemas.microsoft.com/office/word/2010/wordprocessingShape" mc:Ignorable="w14 w15 w16se w16cid w16 w16cex w16sdtdh wp14">
   <w:abstractNum w:abstractNumId="0" w15:restartNumberingAfterBreak="0">
     <w:nsid w:val="05BB10D8"/>
     <w:multiLevelType w:val="hybridMultilevel"/>
@@ -1169,6 +1171,232 @@
     </w:lvl>
   </w:abstractNum>
   <w:abstractNum w:abstractNumId="2" w15:restartNumberingAfterBreak="0">
+    <w:nsid w:val="11BE652F"/>
+    <w:multiLevelType w:val="multilevel"/>
+    <w:tmpl w:val="0D82AD7C"/>
+    <w:lvl w:ilvl="0">
+      <w:start w:val="1"/>
+      <w:numFmt w:val="decimal"/>
+      <w:lvlText w:val="%1.0"/>
+      <w:lvlJc w:val="left"/>
+      <w:pPr>
+        <w:ind w:left="420" w:hanging="420"/>
+      </w:pPr>
+      <w:rPr>
+        <w:rFonts w:hint="default"/>
+      </w:rPr>
+    </w:lvl>
+    <w:lvl w:ilvl="1">
+      <w:start w:val="1"/>
+      <w:numFmt w:val="decimal"/>
+      <w:lvlText w:val="%1.%2"/>
+      <w:lvlJc w:val="left"/>
+      <w:pPr>
+        <w:ind w:left="420" w:hanging="420"/>
+      </w:pPr>
+      <w:rPr>
+        <w:rFonts w:hint="default"/>
+      </w:rPr>
+    </w:lvl>
+    <w:lvl w:ilvl="2">
+      <w:start w:val="1"/>
+      <w:numFmt w:val="decimal"/>
+      <w:lvlText w:val="%1.%2.%3"/>
+      <w:lvlJc w:val="left"/>
+      <w:pPr>
+        <w:ind w:left="720" w:hanging="720"/>
+      </w:pPr>
+      <w:rPr>
+        <w:rFonts w:hint="default"/>
+      </w:rPr>
+    </w:lvl>
+    <w:lvl w:ilvl="3">
+      <w:start w:val="1"/>
+      <w:numFmt w:val="decimal"/>
+      <w:lvlText w:val="%1.%2.%3.%4"/>
+      <w:lvlJc w:val="left"/>
+      <w:pPr>
+        <w:ind w:left="1080" w:hanging="1080"/>
+      </w:pPr>
+      <w:rPr>
+        <w:rFonts w:hint="default"/>
+      </w:rPr>
+    </w:lvl>
+    <w:lvl w:ilvl="4">
+      <w:start w:val="1"/>
+      <w:numFmt w:val="decimal"/>
+      <w:lvlText w:val="%1.%2.%3.%4.%5"/>
+      <w:lvlJc w:val="left"/>
+      <w:pPr>
+        <w:ind w:left="1080" w:hanging="1080"/>
+      </w:pPr>
+      <w:rPr>
+        <w:rFonts w:hint="default"/>
+      </w:rPr>
+    </w:lvl>
+    <w:lvl w:ilvl="5">
+      <w:start w:val="1"/>
+      <w:numFmt w:val="decimal"/>
+      <w:lvlText w:val="%1.%2.%3.%4.%5.%6"/>
+      <w:lvlJc w:val="left"/>
+      <w:pPr>
+        <w:ind w:left="1440" w:hanging="1440"/>
+      </w:pPr>
+      <w:rPr>
+        <w:rFonts w:hint="default"/>
+      </w:rPr>
+    </w:lvl>
+    <w:lvl w:ilvl="6">
+      <w:start w:val="1"/>
+      <w:numFmt w:val="decimal"/>
+      <w:lvlText w:val="%1.%2.%3.%4.%5.%6.%7"/>
+      <w:lvlJc w:val="left"/>
+      <w:pPr>
+        <w:ind w:left="1440" w:hanging="1440"/>
+      </w:pPr>
+      <w:rPr>
+        <w:rFonts w:hint="default"/>
+      </w:rPr>
+    </w:lvl>
+    <w:lvl w:ilvl="7">
+      <w:start w:val="1"/>
+      <w:numFmt w:val="decimal"/>
+      <w:lvlText w:val="%1.%2.%3.%4.%5.%6.%7.%8"/>
+      <w:lvlJc w:val="left"/>
+      <w:pPr>
+        <w:ind w:left="1800" w:hanging="1800"/>
+      </w:pPr>
+      <w:rPr>
+        <w:rFonts w:hint="default"/>
+      </w:rPr>
+    </w:lvl>
+    <w:lvl w:ilvl="8">
+      <w:start w:val="1"/>
+      <w:numFmt w:val="decimal"/>
+      <w:lvlText w:val="%1.%2.%3.%4.%5.%6.%7.%8.%9"/>
+      <w:lvlJc w:val="left"/>
+      <w:pPr>
+        <w:ind w:left="2160" w:hanging="2160"/>
+      </w:pPr>
+      <w:rPr>
+        <w:rFonts w:hint="default"/>
+      </w:rPr>
+    </w:lvl>
+  </w:abstractNum>
+  <w:abstractNum w:abstractNumId="3" w15:restartNumberingAfterBreak="0">
+    <w:nsid w:val="13CF1A27"/>
+    <w:multiLevelType w:val="multilevel"/>
+    <w:tmpl w:val="0C2E8D42"/>
+    <w:lvl w:ilvl="0">
+      <w:start w:val="1"/>
+      <w:numFmt w:val="decimal"/>
+      <w:lvlText w:val="%1.0"/>
+      <w:lvlJc w:val="left"/>
+      <w:pPr>
+        <w:ind w:left="720" w:hanging="720"/>
+      </w:pPr>
+      <w:rPr>
+        <w:rFonts w:hint="default"/>
+      </w:rPr>
+    </w:lvl>
+    <w:lvl w:ilvl="1">
+      <w:start w:val="1"/>
+      <w:numFmt w:val="decimal"/>
+      <w:lvlText w:val="%1.%2"/>
+      <w:lvlJc w:val="left"/>
+      <w:pPr>
+        <w:ind w:left="1440" w:hanging="720"/>
+      </w:pPr>
+      <w:rPr>
+        <w:rFonts w:hint="default"/>
+      </w:rPr>
+    </w:lvl>
+    <w:lvl w:ilvl="2">
+      <w:start w:val="1"/>
+      <w:numFmt w:val="decimal"/>
+      <w:lvlText w:val="%1.%2.%3"/>
+      <w:lvlJc w:val="left"/>
+      <w:pPr>
+        <w:ind w:left="2520" w:hanging="1080"/>
+      </w:pPr>
+      <w:rPr>
+        <w:rFonts w:hint="default"/>
+      </w:rPr>
+    </w:lvl>
+    <w:lvl w:ilvl="3">
+      <w:start w:val="1"/>
+      <w:numFmt w:val="decimal"/>
+      <w:lvlText w:val="%1.%2.%3.%4"/>
+      <w:lvlJc w:val="left"/>
+      <w:pPr>
+        <w:ind w:left="3600" w:hanging="1440"/>
+      </w:pPr>
+      <w:rPr>
+        <w:rFonts w:hint="default"/>
+      </w:rPr>
+    </w:lvl>
+    <w:lvl w:ilvl="4">
+      <w:start w:val="1"/>
+      <w:numFmt w:val="decimal"/>
+      <w:lvlText w:val="%1.%2.%3.%4.%5"/>
+      <w:lvlJc w:val="left"/>
+      <w:pPr>
+        <w:ind w:left="4680" w:hanging="1800"/>
+      </w:pPr>
+      <w:rPr>
+        <w:rFonts w:hint="default"/>
+      </w:rPr>
+    </w:lvl>
+    <w:lvl w:ilvl="5">
+      <w:start w:val="1"/>
+      <w:numFmt w:val="decimal"/>
+      <w:lvlText w:val="%1.%2.%3.%4.%5.%6"/>
+      <w:lvlJc w:val="left"/>
+      <w:pPr>
+        <w:ind w:left="5760" w:hanging="2160"/>
+      </w:pPr>
+      <w:rPr>
+        <w:rFonts w:hint="default"/>
+      </w:rPr>
+    </w:lvl>
+    <w:lvl w:ilvl="6">
+      <w:start w:val="1"/>
+      <w:numFmt w:val="decimal"/>
+      <w:lvlText w:val="%1.%2.%3.%4.%5.%6.%7"/>
+      <w:lvlJc w:val="left"/>
+      <w:pPr>
+        <w:ind w:left="6840" w:hanging="2520"/>
+      </w:pPr>
+      <w:rPr>
+        <w:rFonts w:hint="default"/>
+      </w:rPr>
+    </w:lvl>
+    <w:lvl w:ilvl="7">
+      <w:start w:val="1"/>
+      <w:numFmt w:val="decimal"/>
+      <w:lvlText w:val="%1.%2.%3.%4.%5.%6.%7.%8"/>
+      <w:lvlJc w:val="left"/>
+      <w:pPr>
+        <w:ind w:left="7920" w:hanging="2880"/>
+      </w:pPr>
+      <w:rPr>
+        <w:rFonts w:hint="default"/>
+      </w:rPr>
+    </w:lvl>
+    <w:lvl w:ilvl="8">
+      <w:start w:val="1"/>
+      <w:numFmt w:val="decimal"/>
+      <w:lvlText w:val="%1.%2.%3.%4.%5.%6.%7.%8.%9"/>
+      <w:lvlJc w:val="left"/>
+      <w:pPr>
+        <w:ind w:left="9000" w:hanging="3240"/>
+      </w:pPr>
+      <w:rPr>
+        <w:rFonts w:hint="default"/>
+      </w:rPr>
+    </w:lvl>
+  </w:abstractNum>
+  <w:abstractNum w:abstractNumId="4" w15:restartNumberingAfterBreak="0">
     <w:nsid w:val="15B90AB4"/>
     <w:multiLevelType w:val="hybridMultilevel"/>
     <w:tmpl w:val="7676F75E"/>
@@ -1281,7 +1509,7 @@
       </w:rPr>
     </w:lvl>
   </w:abstractNum>
-  <w:abstractNum w:abstractNumId="3" w15:restartNumberingAfterBreak="0">
+  <w:abstractNum w:abstractNumId="5" w15:restartNumberingAfterBreak="0">
     <w:nsid w:val="2DE449CB"/>
     <w:multiLevelType w:val="hybridMultilevel"/>
     <w:tmpl w:val="85DAA34A"/>
@@ -1394,7 +1622,7 @@
       </w:rPr>
     </w:lvl>
   </w:abstractNum>
-  <w:abstractNum w:abstractNumId="4" w15:restartNumberingAfterBreak="0">
+  <w:abstractNum w:abstractNumId="6" w15:restartNumberingAfterBreak="0">
     <w:nsid w:val="2EF65453"/>
     <w:multiLevelType w:val="hybridMultilevel"/>
     <w:tmpl w:val="57548FCC"/>
@@ -1507,7 +1735,7 @@
       </w:rPr>
     </w:lvl>
   </w:abstractNum>
-  <w:abstractNum w:abstractNumId="5" w15:restartNumberingAfterBreak="0">
+  <w:abstractNum w:abstractNumId="7" w15:restartNumberingAfterBreak="0">
     <w:nsid w:val="34DC10D5"/>
     <w:multiLevelType w:val="hybridMultilevel"/>
     <w:tmpl w:val="0C9AED9A"/>
@@ -1620,7 +1848,7 @@
       </w:rPr>
     </w:lvl>
   </w:abstractNum>
-  <w:abstractNum w:abstractNumId="6" w15:restartNumberingAfterBreak="0">
+  <w:abstractNum w:abstractNumId="8" w15:restartNumberingAfterBreak="0">
     <w:nsid w:val="3AEB0753"/>
     <w:multiLevelType w:val="hybridMultilevel"/>
     <w:tmpl w:val="40DA3ED0"/>
@@ -1733,7 +1961,117 @@
       </w:rPr>
     </w:lvl>
   </w:abstractNum>
-  <w:abstractNum w:abstractNumId="7" w15:restartNumberingAfterBreak="0">
+  <w:abstractNum w:abstractNumId="9" w15:restartNumberingAfterBreak="0">
+    <w:nsid w:val="5B1339F8"/>
+    <w:multiLevelType w:val="multilevel"/>
+    <w:tmpl w:val="01661480"/>
+    <w:lvl w:ilvl="0">
+      <w:start w:val="1"/>
+      <w:numFmt w:val="decimal"/>
+      <w:lvlText w:val="%1.0"/>
+      <w:lvlJc w:val="left"/>
+      <w:pPr>
+        <w:ind w:left="420" w:hanging="420"/>
+      </w:pPr>
+      <w:rPr>
+        <w:rFonts w:hint="default"/>
+      </w:rPr>
+    </w:lvl>
+    <w:lvl w:ilvl="1">
+      <w:start w:val="1"/>
+      <w:numFmt w:val="decimal"/>
+      <w:lvlText w:val="%1.%2"/>
+      <w:lvlJc w:val="left"/>
+      <w:pPr>
+        <w:ind w:left="420" w:hanging="420"/>
+      </w:pPr>
+      <w:rPr>
+        <w:rFonts w:hint="default"/>
+      </w:rPr>
+    </w:lvl>
+    <w:lvl w:ilvl="2">
+      <w:start w:val="1"/>
+      <w:numFmt w:val="decimal"/>
+      <w:lvlText w:val="%1.%2.%3"/>
+      <w:lvlJc w:val="left"/>
+      <w:pPr>
+        <w:ind w:left="720" w:hanging="720"/>
+      </w:pPr>
+    </w:lvl>
+    <w:lvl w:ilvl="3">
+      <w:start w:val="1"/>
+      <w:numFmt w:val="decimal"/>
+      <w:lvlText w:val="%1.%2.%3.%4"/>
+      <w:lvlJc w:val="left"/>
+      <w:pPr>
+        <w:ind w:left="1080" w:hanging="1080"/>
+      </w:pPr>
+      <w:rPr>
+        <w:rFonts w:hint="default"/>
+      </w:rPr>
+    </w:lvl>
+    <w:lvl w:ilvl="4">
+      <w:start w:val="1"/>
+      <w:numFmt w:val="decimal"/>
+      <w:lvlText w:val="%1.%2.%3.%4.%5"/>
+      <w:lvlJc w:val="left"/>
+      <w:pPr>
+        <w:ind w:left="1080" w:hanging="1080"/>
+      </w:pPr>
+      <w:rPr>
+        <w:rFonts w:hint="default"/>
+      </w:rPr>
+    </w:lvl>
+    <w:lvl w:ilvl="5">
+      <w:start w:val="1"/>
+      <w:numFmt w:val="decimal"/>
+      <w:lvlText w:val="%1.%2.%3.%4.%5.%6"/>
+      <w:lvlJc w:val="left"/>
+      <w:pPr>
+        <w:ind w:left="1440" w:hanging="1440"/>
+      </w:pPr>
+      <w:rPr>
+        <w:rFonts w:hint="default"/>
+      </w:rPr>
+    </w:lvl>
+    <w:lvl w:ilvl="6">
+      <w:start w:val="1"/>
+      <w:numFmt w:val="decimal"/>
+      <w:lvlText w:val="%1.%2.%3.%4.%5.%6.%7"/>
+      <w:lvlJc w:val="left"/>
+      <w:pPr>
+        <w:ind w:left="1440" w:hanging="1440"/>
+      </w:pPr>
+      <w:rPr>
+        <w:rFonts w:hint="default"/>
+      </w:rPr>
+    </w:lvl>
+    <w:lvl w:ilvl="7">
+      <w:start w:val="1"/>
+      <w:numFmt w:val="decimal"/>
+      <w:lvlText w:val="%1.%2.%3.%4.%5.%6.%7.%8"/>
+      <w:lvlJc w:val="left"/>
+      <w:pPr>
+        <w:ind w:left="1800" w:hanging="1800"/>
+      </w:pPr>
+      <w:rPr>
+        <w:rFonts w:hint="default"/>
+      </w:rPr>
+    </w:lvl>
+    <w:lvl w:ilvl="8">
+      <w:start w:val="1"/>
+      <w:numFmt w:val="decimal"/>
+      <w:lvlText w:val="%1.%2.%3.%4.%5.%6.%7.%8.%9"/>
+      <w:lvlJc w:val="left"/>
+      <w:pPr>
+        <w:ind w:left="2160" w:hanging="2160"/>
+      </w:pPr>
+      <w:rPr>
+        <w:rFonts w:hint="default"/>
+      </w:rPr>
+    </w:lvl>
+  </w:abstractNum>
+  <w:abstractNum w:abstractNumId="10" w15:restartNumberingAfterBreak="0">
     <w:nsid w:val="5DD86458"/>
     <w:multiLevelType w:val="hybridMultilevel"/>
     <w:tmpl w:val="C15EA3F0"/>
@@ -1846,7 +2184,7 @@
       </w:rPr>
     </w:lvl>
   </w:abstractNum>
-  <w:abstractNum w:abstractNumId="8" w15:restartNumberingAfterBreak="0">
+  <w:abstractNum w:abstractNumId="11" w15:restartNumberingAfterBreak="0">
     <w:nsid w:val="62774330"/>
     <w:multiLevelType w:val="hybridMultilevel"/>
     <w:tmpl w:val="8CD42332"/>
@@ -1959,7 +2297,123 @@
       </w:rPr>
     </w:lvl>
   </w:abstractNum>
-  <w:abstractNum w:abstractNumId="9" w15:restartNumberingAfterBreak="0">
+  <w:abstractNum w:abstractNumId="12" w15:restartNumberingAfterBreak="0">
+    <w:nsid w:val="6F055107"/>
+    <w:multiLevelType w:val="multilevel"/>
+    <w:tmpl w:val="AA700418"/>
+    <w:lvl w:ilvl="0">
+      <w:start w:val="1"/>
+      <w:numFmt w:val="decimal"/>
+      <w:pStyle w:val="Heading1"/>
+      <w:lvlText w:val="%1.0"/>
+      <w:lvlJc w:val="left"/>
+      <w:pPr>
+        <w:ind w:left="420" w:hanging="420"/>
+      </w:pPr>
+      <w:rPr>
+        <w:rFonts w:hint="default"/>
+      </w:rPr>
+    </w:lvl>
+    <w:lvl w:ilvl="1">
+      <w:start w:val="1"/>
+      <w:numFmt w:val="decimal"/>
+      <w:pStyle w:val="Heading2"/>
+      <w:lvlText w:val="%1.%2"/>
+      <w:lvlJc w:val="left"/>
+      <w:pPr>
+        <w:ind w:left="420" w:hanging="420"/>
+      </w:pPr>
+      <w:rPr>
+        <w:rFonts w:hint="default"/>
+      </w:rPr>
+    </w:lvl>
+    <w:lvl w:ilvl="2">
+      <w:start w:val="1"/>
+      <w:numFmt w:val="decimal"/>
+      <w:pStyle w:val="Heading3"/>
+      <w:lvlText w:val="%1.%2.%3"/>
+      <w:lvlJc w:val="left"/>
+      <w:pPr>
+        <w:ind w:left="720" w:hanging="720"/>
+      </w:pPr>
+      <w:rPr>
+        <w:rFonts w:hint="default"/>
+      </w:rPr>
+    </w:lvl>
+    <w:lvl w:ilvl="3">
+      <w:start w:val="1"/>
+      <w:numFmt w:val="decimal"/>
+      <w:lvlText w:val="%1.%2.%3.%4"/>
+      <w:lvlJc w:val="left"/>
+      <w:pPr>
+        <w:ind w:left="1080" w:hanging="1080"/>
+      </w:pPr>
+      <w:rPr>
+        <w:rFonts w:hint="default"/>
+      </w:rPr>
+    </w:lvl>
+    <w:lvl w:ilvl="4">
+      <w:start w:val="1"/>
+      <w:numFmt w:val="decimal"/>
+      <w:lvlText w:val="%1.%2.%3.%4.%5"/>
+      <w:lvlJc w:val="left"/>
+      <w:pPr>
+        <w:ind w:left="1080" w:hanging="1080"/>
+      </w:pPr>
+      <w:rPr>
+        <w:rFonts w:hint="default"/>
+      </w:rPr>
+    </w:lvl>
+    <w:lvl w:ilvl="5">
+      <w:start w:val="1"/>
+      <w:numFmt w:val="decimal"/>
+      <w:lvlText w:val="%1.%2.%3.%4.%5.%6"/>
+      <w:lvlJc w:val="left"/>
+      <w:pPr>
+        <w:ind w:left="1440" w:hanging="1440"/>
+      </w:pPr>
+      <w:rPr>
+        <w:rFonts w:hint="default"/>
+      </w:rPr>
+    </w:lvl>
+    <w:lvl w:ilvl="6">
+      <w:start w:val="1"/>
+      <w:numFmt w:val="decimal"/>
+      <w:lvlText w:val="%1.%2.%3.%4.%5.%6.%7"/>
+      <w:lvlJc w:val="left"/>
+      <w:pPr>
+        <w:ind w:left="1440" w:hanging="1440"/>
+      </w:pPr>
+      <w:rPr>
+        <w:rFonts w:hint="default"/>
+      </w:rPr>
+    </w:lvl>
+    <w:lvl w:ilvl="7">
+      <w:start w:val="1"/>
+      <w:numFmt w:val="decimal"/>
+      <w:lvlText w:val="%1.%2.%3.%4.%5.%6.%7.%8"/>
+      <w:lvlJc w:val="left"/>
+      <w:pPr>
+        <w:ind w:left="1800" w:hanging="1800"/>
+      </w:pPr>
+      <w:rPr>
+        <w:rFonts w:hint="default"/>
+      </w:rPr>
+    </w:lvl>
+    <w:lvl w:ilvl="8">
+      <w:start w:val="1"/>
+      <w:numFmt w:val="decimal"/>
+      <w:lvlText w:val="%1.%2.%3.%4.%5.%6.%7.%8.%9"/>
+      <w:lvlJc w:val="left"/>
+      <w:pPr>
+        <w:ind w:left="2160" w:hanging="2160"/>
+      </w:pPr>
+      <w:rPr>
+        <w:rFonts w:hint="default"/>
+      </w:rPr>
+    </w:lvl>
+  </w:abstractNum>
+  <w:abstractNum w:abstractNumId="13" w15:restartNumberingAfterBreak="0">
     <w:nsid w:val="70012BDD"/>
     <w:multiLevelType w:val="hybridMultilevel"/>
     <w:tmpl w:val="018CD8D2"/>
@@ -2072,7 +2526,7 @@
       </w:rPr>
     </w:lvl>
   </w:abstractNum>
-  <w:abstractNum w:abstractNumId="10" w15:restartNumberingAfterBreak="0">
+  <w:abstractNum w:abstractNumId="14" w15:restartNumberingAfterBreak="0">
     <w:nsid w:val="71326E6C"/>
     <w:multiLevelType w:val="hybridMultilevel"/>
     <w:tmpl w:val="D55238F6"/>
@@ -2185,44 +2639,148 @@
       </w:rPr>
     </w:lvl>
   </w:abstractNum>
-  <w:num w:numId="1">
+  <w:abstractNum w:abstractNumId="15" w15:restartNumberingAfterBreak="0">
+    <w:nsid w:val="74070171"/>
+    <w:multiLevelType w:val="hybridMultilevel"/>
+    <w:tmpl w:val="35FA1AB8"/>
+    <w:lvl w:ilvl="0" w:tplc="4A228368">
+      <w:start w:val="1"/>
+      <w:numFmt w:val="decimal"/>
+      <w:lvlText w:val="%1.0"/>
+      <w:lvlJc w:val="left"/>
+      <w:pPr>
+        <w:ind w:left="720" w:hanging="360"/>
+      </w:pPr>
+      <w:rPr>
+        <w:rFonts w:hint="default"/>
+      </w:rPr>
+    </w:lvl>
+    <w:lvl w:ilvl="1" w:tplc="04090019" w:tentative="1">
+      <w:start w:val="1"/>
+      <w:numFmt w:val="lowerLetter"/>
+      <w:lvlText w:val="%2."/>
+      <w:lvlJc w:val="left"/>
+      <w:pPr>
+        <w:ind w:left="1440" w:hanging="360"/>
+      </w:pPr>
+    </w:lvl>
+    <w:lvl w:ilvl="2" w:tplc="0409001B" w:tentative="1">
+      <w:start w:val="1"/>
+      <w:numFmt w:val="lowerRoman"/>
+      <w:lvlText w:val="%3."/>
+      <w:lvlJc w:val="right"/>
+      <w:pPr>
+        <w:ind w:left="2160" w:hanging="180"/>
+      </w:pPr>
+    </w:lvl>
+    <w:lvl w:ilvl="3" w:tplc="0409000F" w:tentative="1">
+      <w:start w:val="1"/>
+      <w:numFmt w:val="decimal"/>
+      <w:lvlText w:val="%4."/>
+      <w:lvlJc w:val="left"/>
+      <w:pPr>
+        <w:ind w:left="2880" w:hanging="360"/>
+      </w:pPr>
+    </w:lvl>
+    <w:lvl w:ilvl="4" w:tplc="04090019" w:tentative="1">
+      <w:start w:val="1"/>
+      <w:numFmt w:val="lowerLetter"/>
+      <w:lvlText w:val="%5."/>
+      <w:lvlJc w:val="left"/>
+      <w:pPr>
+        <w:ind w:left="3600" w:hanging="360"/>
+      </w:pPr>
+    </w:lvl>
+    <w:lvl w:ilvl="5" w:tplc="0409001B" w:tentative="1">
+      <w:start w:val="1"/>
+      <w:numFmt w:val="lowerRoman"/>
+      <w:lvlText w:val="%6."/>
+      <w:lvlJc w:val="right"/>
+      <w:pPr>
+        <w:ind w:left="4320" w:hanging="180"/>
+      </w:pPr>
+    </w:lvl>
+    <w:lvl w:ilvl="6" w:tplc="0409000F" w:tentative="1">
+      <w:start w:val="1"/>
+      <w:numFmt w:val="decimal"/>
+      <w:lvlText w:val="%7."/>
+      <w:lvlJc w:val="left"/>
+      <w:pPr>
+        <w:ind w:left="5040" w:hanging="360"/>
+      </w:pPr>
+    </w:lvl>
+    <w:lvl w:ilvl="7" w:tplc="04090019" w:tentative="1">
+      <w:start w:val="1"/>
+      <w:numFmt w:val="lowerLetter"/>
+      <w:lvlText w:val="%8."/>
+      <w:lvlJc w:val="left"/>
+      <w:pPr>
+        <w:ind w:left="5760" w:hanging="360"/>
+      </w:pPr>
+    </w:lvl>
+    <w:lvl w:ilvl="8" w:tplc="0409001B" w:tentative="1">
+      <w:start w:val="1"/>
+      <w:numFmt w:val="lowerRoman"/>
+      <w:lvlText w:val="%9."/>
+      <w:lvlJc w:val="right"/>
+      <w:pPr>
+        <w:ind w:left="6480" w:hanging="180"/>
+      </w:pPr>
+    </w:lvl>
+  </w:abstractNum>
+  <w:num w:numId="1" w16cid:durableId="175384877">
+    <w:abstractNumId w:val="11"/>
+  </w:num>
+  <w:num w:numId="2" w16cid:durableId="415900335">
+    <w:abstractNumId w:val="4"/>
+  </w:num>
+  <w:num w:numId="3" w16cid:durableId="1841892463">
+    <w:abstractNumId w:val="6"/>
+  </w:num>
+  <w:num w:numId="4" w16cid:durableId="1493982300">
+    <w:abstractNumId w:val="7"/>
+  </w:num>
+  <w:num w:numId="5" w16cid:durableId="2003387390">
+    <w:abstractNumId w:val="0"/>
+  </w:num>
+  <w:num w:numId="6" w16cid:durableId="918103473">
+    <w:abstractNumId w:val="14"/>
+  </w:num>
+  <w:num w:numId="7" w16cid:durableId="1382443949">
+    <w:abstractNumId w:val="13"/>
+  </w:num>
+  <w:num w:numId="8" w16cid:durableId="624314789">
     <w:abstractNumId w:val="8"/>
   </w:num>
-  <w:num w:numId="2">
+  <w:num w:numId="9" w16cid:durableId="1125201600">
+    <w:abstractNumId w:val="1"/>
+  </w:num>
+  <w:num w:numId="10" w16cid:durableId="1459108565">
+    <w:abstractNumId w:val="5"/>
+  </w:num>
+  <w:num w:numId="11" w16cid:durableId="270170387">
+    <w:abstractNumId w:val="10"/>
+  </w:num>
+  <w:num w:numId="12" w16cid:durableId="1988852761">
+    <w:abstractNumId w:val="15"/>
+  </w:num>
+  <w:num w:numId="13" w16cid:durableId="2028554288">
+    <w:abstractNumId w:val="3"/>
+  </w:num>
+  <w:num w:numId="14" w16cid:durableId="613369867">
     <w:abstractNumId w:val="2"/>
   </w:num>
-  <w:num w:numId="3">
-    <w:abstractNumId w:val="4"/>
-  </w:num>
-  <w:num w:numId="4">
-    <w:abstractNumId w:val="5"/>
-  </w:num>
-  <w:num w:numId="5">
-    <w:abstractNumId w:val="0"/>
-  </w:num>
-  <w:num w:numId="6">
-    <w:abstractNumId w:val="10"/>
-  </w:num>
-  <w:num w:numId="7">
+  <w:num w:numId="15" w16cid:durableId="2043289482">
     <w:abstractNumId w:val="9"/>
   </w:num>
-  <w:num w:numId="8">
-    <w:abstractNumId w:val="6"/>
-  </w:num>
-  <w:num w:numId="9">
-    <w:abstractNumId w:val="1"/>
-  </w:num>
-  <w:num w:numId="10">
-    <w:abstractNumId w:val="3"/>
-  </w:num>
-  <w:num w:numId="11">
-    <w:abstractNumId w:val="7"/>
+  <w:num w:numId="16" w16cid:durableId="2146769942">
+    <w:abstractNumId w:val="12"/>
   </w:num>
 </w:numbering>
 </file>
 
 <file path=word/styles.xml><?xml version="1.0" encoding="utf-8"?>
-<w:styles xmlns:mc="http://schemas.openxmlformats.org/markup-compatibility/2006" xmlns:r="http://schemas.openxmlformats.org/officeDocument/2006/relationships" xmlns:w="http://schemas.openxmlformats.org/wordprocessingml/2006/main" xmlns:w14="http://schemas.microsoft.com/office/word/2010/wordml" xmlns:w15="http://schemas.microsoft.com/office/word/2012/wordml" xmlns:w16cex="http://schemas.microsoft.com/office/word/2018/wordml/cex" xmlns:w16cid="http://schemas.microsoft.com/office/word/2016/wordml/cid" xmlns:w16="http://schemas.microsoft.com/office/word/2018/wordml" xmlns:w16se="http://schemas.microsoft.com/office/word/2015/wordml/symex" mc:Ignorable="w14 w15 w16se w16cid w16 w16cex">
+<w:styles xmlns:mc="http://schemas.openxmlformats.org/markup-compatibility/2006" xmlns:r="http://schemas.openxmlformats.org/officeDocument/2006/relationships" xmlns:w="http://schemas.openxmlformats.org/wordprocessingml/2006/main" xmlns:w14="http://schemas.microsoft.com/office/word/2010/wordml" xmlns:w15="http://schemas.microsoft.com/office/word/2012/wordml" xmlns:w16cex="http://schemas.microsoft.com/office/word/2018/wordml/cex" xmlns:w16cid="http://schemas.microsoft.com/office/word/2016/wordml/cid" xmlns:w16="http://schemas.microsoft.com/office/word/2018/wordml" xmlns:w16sdtdh="http://schemas.microsoft.com/office/word/2020/wordml/sdtdatahash" xmlns:w16se="http://schemas.microsoft.com/office/word/2015/wordml/symex" mc:Ignorable="w14 w15 w16se w16cid w16 w16cex w16sdtdh">
   <w:docDefaults>
     <w:rPrDefault>
       <w:rPr>
@@ -2242,10 +2800,10 @@
     <w:lsdException w:name="Normal" w:uiPriority="0" w:qFormat="1"/>
     <w:lsdException w:name="heading 1" w:uiPriority="9" w:qFormat="1"/>
     <w:lsdException w:name="heading 2" w:semiHidden="1" w:uiPriority="9" w:unhideWhenUsed="1" w:qFormat="1"/>
-    <w:lsdException w:name="heading 3" w:semiHidden="1" w:uiPriority="9" w:unhideWhenUsed="1"/>
+    <w:lsdException w:name="heading 3" w:semiHidden="1" w:uiPriority="9" w:unhideWhenUsed="1" w:qFormat="1"/>
     <w:lsdException w:name="heading 4" w:semiHidden="1" w:uiPriority="9" w:unhideWhenUsed="1"/>
-    <w:lsdException w:name="heading 5" w:semiHidden="1" w:uiPriority="9" w:unhideWhenUsed="1" w:qFormat="1"/>
-    <w:lsdException w:name="heading 6" w:semiHidden="1" w:uiPriority="9" w:unhideWhenUsed="1" w:qFormat="1"/>
+    <w:lsdException w:name="heading 5" w:semiHidden="1" w:uiPriority="9" w:unhideWhenUsed="1"/>
+    <w:lsdException w:name="heading 6" w:semiHidden="1" w:uiPriority="9" w:unhideWhenUsed="1"/>
     <w:lsdException w:name="heading 7" w:semiHidden="1" w:uiPriority="9" w:unhideWhenUsed="1" w:qFormat="1"/>
     <w:lsdException w:name="heading 8" w:semiHidden="1" w:uiPriority="9" w:unhideWhenUsed="1" w:qFormat="1"/>
     <w:lsdException w:name="heading 9" w:semiHidden="1" w:uiPriority="9" w:unhideWhenUsed="1" w:qFormat="1"/>
@@ -2396,7 +2954,7 @@
     <w:lsdException w:name="Table Grid" w:uiPriority="39"/>
     <w:lsdException w:name="Table Theme" w:semiHidden="1" w:unhideWhenUsed="1"/>
     <w:lsdException w:name="Placeholder Text" w:semiHidden="1"/>
-    <w:lsdException w:name="No Spacing" w:uiPriority="1" w:qFormat="1"/>
+    <w:lsdException w:name="No Spacing" w:uiPriority="1"/>
     <w:lsdException w:name="Light Shading" w:uiPriority="60"/>
     <w:lsdException w:name="Light List" w:uiPriority="61"/>
     <w:lsdException w:name="Light Grid" w:uiPriority="62"/>
@@ -2619,7 +3177,11 @@
   <w:style w:type="paragraph" w:default="1" w:styleId="Normal">
     <w:name w:val="Normal"/>
     <w:qFormat/>
-    <w:rsid w:val="00CB08A3"/>
+    <w:rsid w:val="00F71BA5"/>
+    <w:pPr>
+      <w:spacing w:after="0"/>
+      <w:ind w:firstLine="360"/>
+    </w:pPr>
     <w:rPr>
       <w:sz w:val="24"/>
     </w:rPr>
@@ -2630,17 +3192,21 @@
     <w:basedOn w:val="Normal"/>
     <w:next w:val="Normal"/>
     <w:link w:val="Heading1Char"/>
+    <w:autoRedefine/>
     <w:uiPriority w:val="9"/>
     <w:qFormat/>
-    <w:rsid w:val="002D559F"/>
+    <w:rsid w:val="00913E44"/>
     <w:pPr>
       <w:keepNext/>
       <w:keepLines/>
       <w:pageBreakBefore/>
+      <w:numPr>
+        <w:numId w:val="16"/>
+      </w:numPr>
       <w:pBdr>
         <w:bottom w:val="single" w:sz="18" w:space="1" w:color="002060"/>
       </w:pBdr>
-      <w:spacing w:before="240" w:after="240"/>
+      <w:spacing w:before="120" w:after="240"/>
       <w:jc w:val="center"/>
       <w:outlineLvl w:val="0"/>
     </w:pPr>
@@ -2649,7 +3215,7 @@
       <w:b/>
       <w:bCs/>
       <w:color w:val="2F5496" w:themeColor="accent1" w:themeShade="BF"/>
-      <w:sz w:val="40"/>
+      <w:sz w:val="44"/>
       <w:szCs w:val="40"/>
     </w:rPr>
   </w:style>
@@ -2659,14 +3225,19 @@
     <w:basedOn w:val="Normal"/>
     <w:next w:val="Normal"/>
     <w:link w:val="Heading2Char"/>
+    <w:autoRedefine/>
     <w:uiPriority w:val="9"/>
-    <w:unhideWhenUsed/>
     <w:qFormat/>
-    <w:rsid w:val="000E2336"/>
+    <w:rsid w:val="00A11CA0"/>
     <w:pPr>
       <w:keepNext/>
       <w:keepLines/>
-      <w:spacing w:before="40" w:after="0"/>
+      <w:numPr>
+        <w:ilvl w:val="1"/>
+        <w:numId w:val="16"/>
+      </w:numPr>
+      <w:spacing w:before="160" w:after="40"/>
+      <w:ind w:left="418" w:hanging="418"/>
       <w:outlineLvl w:val="1"/>
     </w:pPr>
     <w:rPr>
@@ -2680,22 +3251,61 @@
   </w:style>
   <w:style w:type="paragraph" w:styleId="Heading3">
     <w:name w:val="heading 3"/>
+    <w:aliases w:val="3. Subsection"/>
     <w:basedOn w:val="Normal"/>
     <w:next w:val="Normal"/>
     <w:link w:val="Heading3Char"/>
+    <w:autoRedefine/>
     <w:uiPriority w:val="9"/>
-    <w:unhideWhenUsed/>
-    <w:rsid w:val="004114CD"/>
+    <w:qFormat/>
+    <w:rsid w:val="00913E44"/>
     <w:pPr>
       <w:keepNext/>
       <w:keepLines/>
-      <w:spacing w:before="40" w:after="0"/>
+      <w:numPr>
+        <w:ilvl w:val="2"/>
+        <w:numId w:val="16"/>
+      </w:numPr>
+      <w:spacing w:before="40"/>
       <w:outlineLvl w:val="2"/>
     </w:pPr>
     <w:rPr>
+      <w:rFonts w:ascii="Calibri" w:eastAsiaTheme="majorEastAsia" w:hAnsi="Calibri" w:cs="Calibri"/>
+      <w:color w:val="2F5496" w:themeColor="accent1" w:themeShade="BF"/>
+      <w:sz w:val="26"/>
+      <w:szCs w:val="26"/>
+    </w:rPr>
+  </w:style>
+  <w:style w:type="paragraph" w:styleId="Heading4">
+    <w:name w:val="heading 4"/>
+    <w:basedOn w:val="Normal"/>
+    <w:next w:val="Normal"/>
+    <w:link w:val="Heading4Char"/>
+    <w:uiPriority w:val="9"/>
+    <w:unhideWhenUsed/>
+    <w:rsid w:val="00B96578"/>
+    <w:pPr>
+      <w:ind w:left="450" w:hanging="450"/>
+      <w:outlineLvl w:val="3"/>
+    </w:pPr>
+  </w:style>
+  <w:style w:type="paragraph" w:styleId="Heading5">
+    <w:name w:val="heading 5"/>
+    <w:basedOn w:val="Normal"/>
+    <w:next w:val="Normal"/>
+    <w:link w:val="Heading5Char"/>
+    <w:uiPriority w:val="9"/>
+    <w:unhideWhenUsed/>
+    <w:rsid w:val="00B96578"/>
+    <w:pPr>
+      <w:keepNext/>
+      <w:keepLines/>
+      <w:spacing w:before="40"/>
+      <w:outlineLvl w:val="4"/>
+    </w:pPr>
+    <w:rPr>
       <w:rFonts w:asciiTheme="majorHAnsi" w:eastAsiaTheme="majorEastAsia" w:hAnsiTheme="majorHAnsi" w:cstheme="majorBidi"/>
-      <w:color w:val="1F3763" w:themeColor="accent1" w:themeShade="7F"/>
-      <w:szCs w:val="24"/>
+      <w:color w:val="2F5496" w:themeColor="accent1" w:themeShade="BF"/>
     </w:rPr>
   </w:style>
   <w:style w:type="character" w:default="1" w:styleId="DefaultParagraphFont">
@@ -2725,27 +3335,89 @@
     <w:semiHidden/>
     <w:unhideWhenUsed/>
   </w:style>
-  <w:style w:type="paragraph" w:styleId="Header">
-    <w:name w:val="header"/>
+  <w:style w:type="paragraph" w:styleId="Caption">
+    <w:name w:val="caption"/>
     <w:basedOn w:val="Normal"/>
-    <w:link w:val="HeaderChar"/>
+    <w:next w:val="Normal"/>
+    <w:autoRedefine/>
+    <w:uiPriority w:val="35"/>
+    <w:unhideWhenUsed/>
+    <w:qFormat/>
+    <w:rsid w:val="00483065"/>
+    <w:pPr>
+      <w:keepNext/>
+      <w:spacing w:line="240" w:lineRule="auto"/>
+      <w:jc w:val="center"/>
+    </w:pPr>
+    <w:rPr>
+      <w:i/>
+      <w:iCs/>
+      <w:color w:val="767171" w:themeColor="background2" w:themeShade="80"/>
+    </w:rPr>
+  </w:style>
+  <w:style w:type="table" w:customStyle="1" w:styleId="CircuitLabelStyle">
+    <w:name w:val="Circuit Label Style"/>
+    <w:basedOn w:val="TableNormal"/>
     <w:uiPriority w:val="99"/>
+    <w:rsid w:val="00483065"/>
+    <w:pPr>
+      <w:spacing w:before="40" w:after="120" w:line="240" w:lineRule="auto"/>
+    </w:pPr>
+    <w:rPr>
+      <w:sz w:val="24"/>
+    </w:rPr>
+    <w:tblPr>
+      <w:tblStyleRowBandSize w:val="1"/>
+    </w:tblPr>
+    <w:tblStylePr w:type="firstCol">
+      <w:rPr>
+        <w:b/>
+      </w:rPr>
+    </w:tblStylePr>
+    <w:tblStylePr w:type="band2Horz">
+      <w:tblPr/>
+      <w:tcPr>
+        <w:shd w:val="clear" w:color="auto" w:fill="E7E6E6" w:themeFill="background2"/>
+      </w:tcPr>
+    </w:tblStylePr>
+  </w:style>
+  <w:style w:type="character" w:styleId="Emphasis">
+    <w:name w:val="Emphasis"/>
+    <w:basedOn w:val="DefaultParagraphFont"/>
+    <w:uiPriority w:val="20"/>
+    <w:rsid w:val="00483065"/>
+    <w:rPr>
+      <w:i/>
+      <w:iCs/>
+    </w:rPr>
+  </w:style>
+  <w:style w:type="character" w:styleId="FollowedHyperlink">
+    <w:name w:val="FollowedHyperlink"/>
+    <w:basedOn w:val="DefaultParagraphFont"/>
+    <w:uiPriority w:val="99"/>
+    <w:semiHidden/>
     <w:unhideWhenUsed/>
-    <w:rsid w:val="004B413A"/>
-    <w:pPr>
-      <w:tabs>
-        <w:tab w:val="center" w:pos="4680"/>
-        <w:tab w:val="right" w:pos="9360"/>
-      </w:tabs>
-      <w:spacing w:after="0" w:line="240" w:lineRule="auto"/>
-    </w:pPr>
-  </w:style>
-  <w:style w:type="character" w:customStyle="1" w:styleId="HeaderChar">
-    <w:name w:val="Header Char"/>
+    <w:rsid w:val="00483065"/>
+    <w:rPr>
+      <w:color w:val="954F72" w:themeColor="followedHyperlink"/>
+      <w:u w:val="single"/>
+    </w:rPr>
+  </w:style>
+  <w:style w:type="character" w:customStyle="1" w:styleId="Heading1Char">
+    <w:name w:val="Heading 1 Char"/>
+    <w:aliases w:val="1. Chapter Char"/>
     <w:basedOn w:val="DefaultParagraphFont"/>
-    <w:link w:val="Header"/>
-    <w:uiPriority w:val="99"/>
-    <w:rsid w:val="004B413A"/>
+    <w:link w:val="Heading1"/>
+    <w:uiPriority w:val="9"/>
+    <w:rsid w:val="00913E44"/>
+    <w:rPr>
+      <w:rFonts w:ascii="Calibri" w:eastAsiaTheme="majorEastAsia" w:hAnsi="Calibri" w:cs="Calibri"/>
+      <w:b/>
+      <w:bCs/>
+      <w:color w:val="2F5496" w:themeColor="accent1" w:themeShade="BF"/>
+      <w:sz w:val="44"/>
+      <w:szCs w:val="40"/>
+    </w:rPr>
   </w:style>
   <w:style w:type="paragraph" w:styleId="Footer">
     <w:name w:val="footer"/>
@@ -2753,13 +3425,13 @@
     <w:link w:val="FooterChar"/>
     <w:uiPriority w:val="99"/>
     <w:unhideWhenUsed/>
-    <w:rsid w:val="004B413A"/>
+    <w:rsid w:val="00483065"/>
     <w:pPr>
       <w:tabs>
         <w:tab w:val="center" w:pos="4680"/>
         <w:tab w:val="right" w:pos="9360"/>
       </w:tabs>
-      <w:spacing w:after="0" w:line="240" w:lineRule="auto"/>
+      <w:spacing w:line="240" w:lineRule="auto"/>
     </w:pPr>
   </w:style>
   <w:style w:type="character" w:customStyle="1" w:styleId="FooterChar">
@@ -2767,171 +3439,16 @@
     <w:basedOn w:val="DefaultParagraphFont"/>
     <w:link w:val="Footer"/>
     <w:uiPriority w:val="99"/>
-    <w:rsid w:val="004B413A"/>
-  </w:style>
-  <w:style w:type="character" w:customStyle="1" w:styleId="Heading1Char">
-    <w:name w:val="Heading 1 Char"/>
-    <w:aliases w:val="1. Chapter Char"/>
-    <w:basedOn w:val="DefaultParagraphFont"/>
-    <w:link w:val="Heading1"/>
-    <w:uiPriority w:val="9"/>
-    <w:rsid w:val="002D559F"/>
+    <w:rsid w:val="00483065"/>
     <w:rPr>
-      <w:rFonts w:ascii="Calibri" w:eastAsiaTheme="majorEastAsia" w:hAnsi="Calibri" w:cs="Calibri"/>
-      <w:b/>
-      <w:bCs/>
-      <w:color w:val="2F5496" w:themeColor="accent1" w:themeShade="BF"/>
-      <w:sz w:val="40"/>
-      <w:szCs w:val="40"/>
+      <w:sz w:val="24"/>
     </w:rPr>
-  </w:style>
-  <w:style w:type="paragraph" w:styleId="TOCHeading">
-    <w:name w:val="TOC Heading"/>
-    <w:basedOn w:val="Heading1"/>
-    <w:next w:val="Normal"/>
-    <w:uiPriority w:val="39"/>
-    <w:unhideWhenUsed/>
-    <w:rsid w:val="00CF39CF"/>
-    <w:pPr>
-      <w:outlineLvl w:val="9"/>
-    </w:pPr>
-  </w:style>
-  <w:style w:type="paragraph" w:styleId="TOC1">
-    <w:name w:val="toc 1"/>
-    <w:basedOn w:val="Normal"/>
-    <w:next w:val="Normal"/>
-    <w:autoRedefine/>
-    <w:uiPriority w:val="39"/>
-    <w:unhideWhenUsed/>
-    <w:rsid w:val="00CF39CF"/>
-    <w:pPr>
-      <w:spacing w:before="240" w:after="120"/>
-    </w:pPr>
-    <w:rPr>
-      <w:b/>
-      <w:bCs/>
-      <w:sz w:val="20"/>
-      <w:szCs w:val="20"/>
-    </w:rPr>
-  </w:style>
-  <w:style w:type="character" w:styleId="Hyperlink">
-    <w:name w:val="Hyperlink"/>
-    <w:basedOn w:val="DefaultParagraphFont"/>
-    <w:uiPriority w:val="99"/>
-    <w:unhideWhenUsed/>
-    <w:rsid w:val="00CF39CF"/>
-    <w:rPr>
-      <w:color w:val="0563C1" w:themeColor="hyperlink"/>
-      <w:u w:val="single"/>
-    </w:rPr>
-  </w:style>
-  <w:style w:type="paragraph" w:styleId="Title">
-    <w:name w:val="Title"/>
-    <w:aliases w:val="3. Title"/>
-    <w:basedOn w:val="Normal"/>
-    <w:next w:val="Normal"/>
-    <w:link w:val="TitleChar"/>
-    <w:uiPriority w:val="10"/>
-    <w:qFormat/>
-    <w:rsid w:val="00672EA7"/>
-    <w:pPr>
-      <w:spacing w:after="0" w:line="240" w:lineRule="auto"/>
-      <w:contextualSpacing/>
-    </w:pPr>
-    <w:rPr>
-      <w:rFonts w:ascii="Rockwell" w:eastAsiaTheme="majorEastAsia" w:hAnsi="Rockwell" w:cs="Aharoni"/>
-      <w:spacing w:val="-10"/>
-      <w:kern w:val="28"/>
-      <w:sz w:val="56"/>
-      <w:szCs w:val="56"/>
-    </w:rPr>
-  </w:style>
-  <w:style w:type="character" w:customStyle="1" w:styleId="TitleChar">
-    <w:name w:val="Title Char"/>
-    <w:aliases w:val="3. Title Char"/>
-    <w:basedOn w:val="DefaultParagraphFont"/>
-    <w:link w:val="Title"/>
-    <w:uiPriority w:val="10"/>
-    <w:rsid w:val="00672EA7"/>
-    <w:rPr>
-      <w:rFonts w:ascii="Rockwell" w:eastAsiaTheme="majorEastAsia" w:hAnsi="Rockwell" w:cs="Aharoni"/>
-      <w:spacing w:val="-10"/>
-      <w:kern w:val="28"/>
-      <w:sz w:val="56"/>
-      <w:szCs w:val="56"/>
-    </w:rPr>
-  </w:style>
-  <w:style w:type="paragraph" w:styleId="Subtitle">
-    <w:name w:val="Subtitle"/>
-    <w:aliases w:val="4. Subtitle"/>
-    <w:basedOn w:val="Normal"/>
-    <w:next w:val="Normal"/>
-    <w:link w:val="SubtitleChar"/>
-    <w:uiPriority w:val="11"/>
-    <w:qFormat/>
-    <w:rsid w:val="00672EA7"/>
-    <w:pPr>
-      <w:numPr>
-        <w:ilvl w:val="1"/>
-      </w:numPr>
-      <w:spacing w:after="0"/>
-    </w:pPr>
-    <w:rPr>
-      <w:rFonts w:eastAsiaTheme="minorEastAsia"/>
-      <w:color w:val="5A5A5A" w:themeColor="text1" w:themeTint="A5"/>
-      <w:spacing w:val="15"/>
-      <w:sz w:val="22"/>
-      <w:szCs w:val="20"/>
-    </w:rPr>
-  </w:style>
-  <w:style w:type="character" w:customStyle="1" w:styleId="SubtitleChar">
-    <w:name w:val="Subtitle Char"/>
-    <w:aliases w:val="4. Subtitle Char"/>
-    <w:basedOn w:val="DefaultParagraphFont"/>
-    <w:link w:val="Subtitle"/>
-    <w:uiPriority w:val="11"/>
-    <w:rsid w:val="00672EA7"/>
-    <w:rPr>
-      <w:rFonts w:eastAsiaTheme="minorEastAsia"/>
-      <w:color w:val="5A5A5A" w:themeColor="text1" w:themeTint="A5"/>
-      <w:spacing w:val="15"/>
-      <w:szCs w:val="20"/>
-    </w:rPr>
-  </w:style>
-  <w:style w:type="paragraph" w:styleId="ListParagraph">
-    <w:name w:val="List Paragraph"/>
-    <w:basedOn w:val="Normal"/>
-    <w:uiPriority w:val="34"/>
-    <w:rsid w:val="00CB08A3"/>
-    <w:pPr>
-      <w:ind w:left="720"/>
-      <w:contextualSpacing/>
-    </w:pPr>
-  </w:style>
-  <w:style w:type="table" w:styleId="TableGrid">
-    <w:name w:val="Table Grid"/>
-    <w:basedOn w:val="TableNormal"/>
-    <w:uiPriority w:val="39"/>
-    <w:rsid w:val="00CB08A3"/>
-    <w:pPr>
-      <w:spacing w:after="0" w:line="240" w:lineRule="auto"/>
-    </w:pPr>
-    <w:tblPr>
-      <w:tblBorders>
-        <w:top w:val="single" w:sz="4" w:space="0" w:color="auto"/>
-        <w:left w:val="single" w:sz="4" w:space="0" w:color="auto"/>
-        <w:bottom w:val="single" w:sz="4" w:space="0" w:color="auto"/>
-        <w:right w:val="single" w:sz="4" w:space="0" w:color="auto"/>
-        <w:insideH w:val="single" w:sz="4" w:space="0" w:color="auto"/>
-        <w:insideV w:val="single" w:sz="4" w:space="0" w:color="auto"/>
-      </w:tblBorders>
-    </w:tblPr>
   </w:style>
   <w:style w:type="table" w:styleId="GridTable2-Accent3">
     <w:name w:val="Grid Table 2 Accent 3"/>
     <w:basedOn w:val="TableNormal"/>
     <w:uiPriority w:val="47"/>
-    <w:rsid w:val="00CB08A3"/>
+    <w:rsid w:val="00483065"/>
     <w:pPr>
       <w:spacing w:after="0" w:line="240" w:lineRule="auto"/>
     </w:pPr>
@@ -3002,11 +3519,161 @@
       </w:tcPr>
     </w:tblStylePr>
   </w:style>
+  <w:style w:type="paragraph" w:styleId="Header">
+    <w:name w:val="header"/>
+    <w:basedOn w:val="Normal"/>
+    <w:link w:val="HeaderChar"/>
+    <w:uiPriority w:val="99"/>
+    <w:unhideWhenUsed/>
+    <w:rsid w:val="00483065"/>
+    <w:pPr>
+      <w:tabs>
+        <w:tab w:val="center" w:pos="4680"/>
+        <w:tab w:val="right" w:pos="9360"/>
+      </w:tabs>
+      <w:spacing w:line="240" w:lineRule="auto"/>
+    </w:pPr>
+  </w:style>
+  <w:style w:type="character" w:customStyle="1" w:styleId="HeaderChar">
+    <w:name w:val="Header Char"/>
+    <w:basedOn w:val="DefaultParagraphFont"/>
+    <w:link w:val="Header"/>
+    <w:uiPriority w:val="99"/>
+    <w:rsid w:val="00483065"/>
+    <w:rPr>
+      <w:sz w:val="24"/>
+    </w:rPr>
+  </w:style>
+  <w:style w:type="character" w:styleId="Hyperlink">
+    <w:name w:val="Hyperlink"/>
+    <w:basedOn w:val="DefaultParagraphFont"/>
+    <w:uiPriority w:val="99"/>
+    <w:unhideWhenUsed/>
+    <w:rsid w:val="00483065"/>
+    <w:rPr>
+      <w:color w:val="0563C1" w:themeColor="hyperlink"/>
+      <w:u w:val="single"/>
+    </w:rPr>
+  </w:style>
+  <w:style w:type="character" w:styleId="IntenseEmphasis">
+    <w:name w:val="Intense Emphasis"/>
+    <w:basedOn w:val="DefaultParagraphFont"/>
+    <w:uiPriority w:val="21"/>
+    <w:rsid w:val="00483065"/>
+    <w:rPr>
+      <w:i/>
+      <w:iCs/>
+      <w:color w:val="4472C4" w:themeColor="accent1"/>
+    </w:rPr>
+  </w:style>
+  <w:style w:type="paragraph" w:styleId="IntenseQuote">
+    <w:name w:val="Intense Quote"/>
+    <w:aliases w:val="Table of Contents Title"/>
+    <w:basedOn w:val="Normal"/>
+    <w:next w:val="Normal"/>
+    <w:link w:val="IntenseQuoteChar"/>
+    <w:uiPriority w:val="30"/>
+    <w:rsid w:val="00483065"/>
+    <w:pPr>
+      <w:pBdr>
+        <w:bottom w:val="single" w:sz="12" w:space="2" w:color="4472C4" w:themeColor="accent1"/>
+      </w:pBdr>
+      <w:spacing w:after="240"/>
+    </w:pPr>
+    <w:rPr>
+      <w:b/>
+      <w:i/>
+      <w:iCs/>
+      <w:color w:val="4472C4" w:themeColor="accent1"/>
+      <w:sz w:val="32"/>
+      <w:szCs w:val="18"/>
+    </w:rPr>
+  </w:style>
+  <w:style w:type="character" w:customStyle="1" w:styleId="IntenseQuoteChar">
+    <w:name w:val="Intense Quote Char"/>
+    <w:aliases w:val="Table of Contents Title Char"/>
+    <w:basedOn w:val="DefaultParagraphFont"/>
+    <w:link w:val="IntenseQuote"/>
+    <w:uiPriority w:val="30"/>
+    <w:rsid w:val="00483065"/>
+    <w:rPr>
+      <w:b/>
+      <w:i/>
+      <w:iCs/>
+      <w:color w:val="4472C4" w:themeColor="accent1"/>
+      <w:sz w:val="32"/>
+      <w:szCs w:val="18"/>
+    </w:rPr>
+  </w:style>
+  <w:style w:type="paragraph" w:styleId="ListParagraph">
+    <w:name w:val="List Paragraph"/>
+    <w:basedOn w:val="Normal"/>
+    <w:uiPriority w:val="34"/>
+    <w:rsid w:val="00483065"/>
+    <w:pPr>
+      <w:ind w:left="720"/>
+      <w:contextualSpacing/>
+    </w:pPr>
+  </w:style>
+  <w:style w:type="table" w:styleId="ListTable2-Accent3">
+    <w:name w:val="List Table 2 Accent 3"/>
+    <w:basedOn w:val="TableNormal"/>
+    <w:uiPriority w:val="47"/>
+    <w:rsid w:val="00483065"/>
+    <w:pPr>
+      <w:spacing w:after="0" w:line="240" w:lineRule="auto"/>
+    </w:pPr>
+    <w:tblPr>
+      <w:tblStyleRowBandSize w:val="1"/>
+      <w:tblStyleColBandSize w:val="1"/>
+      <w:tblBorders>
+        <w:top w:val="single" w:sz="4" w:space="0" w:color="C9C9C9" w:themeColor="accent3" w:themeTint="99"/>
+        <w:bottom w:val="single" w:sz="4" w:space="0" w:color="C9C9C9" w:themeColor="accent3" w:themeTint="99"/>
+        <w:insideH w:val="single" w:sz="4" w:space="0" w:color="C9C9C9" w:themeColor="accent3" w:themeTint="99"/>
+      </w:tblBorders>
+    </w:tblPr>
+    <w:tblStylePr w:type="firstRow">
+      <w:rPr>
+        <w:b/>
+        <w:bCs/>
+      </w:rPr>
+    </w:tblStylePr>
+    <w:tblStylePr w:type="lastRow">
+      <w:rPr>
+        <w:b/>
+        <w:bCs/>
+      </w:rPr>
+    </w:tblStylePr>
+    <w:tblStylePr w:type="firstCol">
+      <w:rPr>
+        <w:b/>
+        <w:bCs/>
+      </w:rPr>
+    </w:tblStylePr>
+    <w:tblStylePr w:type="lastCol">
+      <w:rPr>
+        <w:b/>
+        <w:bCs/>
+      </w:rPr>
+    </w:tblStylePr>
+    <w:tblStylePr w:type="band1Vert">
+      <w:tblPr/>
+      <w:tcPr>
+        <w:shd w:val="clear" w:color="auto" w:fill="EDEDED" w:themeFill="accent3" w:themeFillTint="33"/>
+      </w:tcPr>
+    </w:tblStylePr>
+    <w:tblStylePr w:type="band1Horz">
+      <w:tblPr/>
+      <w:tcPr>
+        <w:shd w:val="clear" w:color="auto" w:fill="EDEDED" w:themeFill="accent3" w:themeFillTint="33"/>
+      </w:tcPr>
+    </w:tblStylePr>
+  </w:style>
   <w:style w:type="table" w:styleId="PlainTable1">
     <w:name w:val="Plain Table 1"/>
     <w:basedOn w:val="TableNormal"/>
     <w:uiPriority w:val="41"/>
-    <w:rsid w:val="00CB08A3"/>
+    <w:rsid w:val="00483065"/>
     <w:pPr>
       <w:spacing w:after="0" w:line="240" w:lineRule="auto"/>
     </w:pPr>
@@ -3065,65 +3732,11 @@
       </w:tcPr>
     </w:tblStylePr>
   </w:style>
-  <w:style w:type="table" w:styleId="ListTable2-Accent3">
-    <w:name w:val="List Table 2 Accent 3"/>
-    <w:basedOn w:val="TableNormal"/>
-    <w:uiPriority w:val="47"/>
-    <w:rsid w:val="00CB08A3"/>
-    <w:pPr>
-      <w:spacing w:after="0" w:line="240" w:lineRule="auto"/>
-    </w:pPr>
-    <w:tblPr>
-      <w:tblStyleRowBandSize w:val="1"/>
-      <w:tblStyleColBandSize w:val="1"/>
-      <w:tblBorders>
-        <w:top w:val="single" w:sz="4" w:space="0" w:color="C9C9C9" w:themeColor="accent3" w:themeTint="99"/>
-        <w:bottom w:val="single" w:sz="4" w:space="0" w:color="C9C9C9" w:themeColor="accent3" w:themeTint="99"/>
-        <w:insideH w:val="single" w:sz="4" w:space="0" w:color="C9C9C9" w:themeColor="accent3" w:themeTint="99"/>
-      </w:tblBorders>
-    </w:tblPr>
-    <w:tblStylePr w:type="firstRow">
-      <w:rPr>
-        <w:b/>
-        <w:bCs/>
-      </w:rPr>
-    </w:tblStylePr>
-    <w:tblStylePr w:type="lastRow">
-      <w:rPr>
-        <w:b/>
-        <w:bCs/>
-      </w:rPr>
-    </w:tblStylePr>
-    <w:tblStylePr w:type="firstCol">
-      <w:rPr>
-        <w:b/>
-        <w:bCs/>
-      </w:rPr>
-    </w:tblStylePr>
-    <w:tblStylePr w:type="lastCol">
-      <w:rPr>
-        <w:b/>
-        <w:bCs/>
-      </w:rPr>
-    </w:tblStylePr>
-    <w:tblStylePr w:type="band1Vert">
-      <w:tblPr/>
-      <w:tcPr>
-        <w:shd w:val="clear" w:color="auto" w:fill="EDEDED" w:themeFill="accent3" w:themeFillTint="33"/>
-      </w:tcPr>
-    </w:tblStylePr>
-    <w:tblStylePr w:type="band1Horz">
-      <w:tblPr/>
-      <w:tcPr>
-        <w:shd w:val="clear" w:color="auto" w:fill="EDEDED" w:themeFill="accent3" w:themeFillTint="33"/>
-      </w:tcPr>
-    </w:tblStylePr>
-  </w:style>
   <w:style w:type="table" w:styleId="PlainTable3">
     <w:name w:val="Plain Table 3"/>
     <w:basedOn w:val="TableNormal"/>
     <w:uiPriority w:val="43"/>
-    <w:rsid w:val="00CB08A3"/>
+    <w:rsid w:val="00483065"/>
     <w:pPr>
       <w:spacing w:after="0" w:line="240" w:lineRule="auto"/>
     </w:pPr>
@@ -3216,7 +3829,7 @@
     <w:name w:val="Plain Table 4"/>
     <w:basedOn w:val="TableNormal"/>
     <w:uiPriority w:val="44"/>
-    <w:rsid w:val="00CB08A3"/>
+    <w:rsid w:val="00483065"/>
     <w:pPr>
       <w:spacing w:after="0" w:line="240" w:lineRule="auto"/>
     </w:pPr>
@@ -3261,31 +3874,15 @@
       </w:tcPr>
     </w:tblStylePr>
   </w:style>
-  <w:style w:type="table" w:customStyle="1" w:styleId="CircuitLabelStyle">
-    <w:name w:val="Circuit Label Style"/>
-    <w:basedOn w:val="TableNormal"/>
-    <w:uiPriority w:val="99"/>
-    <w:rsid w:val="00813D8C"/>
-    <w:pPr>
-      <w:spacing w:before="40" w:after="120" w:line="240" w:lineRule="auto"/>
-    </w:pPr>
+  <w:style w:type="character" w:styleId="Strong">
+    <w:name w:val="Strong"/>
+    <w:basedOn w:val="DefaultParagraphFont"/>
+    <w:uiPriority w:val="22"/>
+    <w:rsid w:val="00483065"/>
     <w:rPr>
-      <w:sz w:val="24"/>
+      <w:b/>
+      <w:bCs/>
     </w:rPr>
-    <w:tblPr>
-      <w:tblStyleRowBandSize w:val="1"/>
-    </w:tblPr>
-    <w:tblStylePr w:type="firstCol">
-      <w:rPr>
-        <w:b/>
-      </w:rPr>
-    </w:tblStylePr>
-    <w:tblStylePr w:type="band2Horz">
-      <w:tblPr/>
-      <w:tcPr>
-        <w:shd w:val="clear" w:color="auto" w:fill="E7E6E6" w:themeFill="background2"/>
-      </w:tcPr>
-    </w:tblStylePr>
   </w:style>
   <w:style w:type="character" w:customStyle="1" w:styleId="Heading2Char">
     <w:name w:val="Heading 2 Char"/>
@@ -3293,7 +3890,7 @@
     <w:basedOn w:val="DefaultParagraphFont"/>
     <w:link w:val="Heading2"/>
     <w:uiPriority w:val="9"/>
-    <w:rsid w:val="000E2336"/>
+    <w:rsid w:val="00A11CA0"/>
     <w:rPr>
       <w:rFonts w:eastAsiaTheme="majorEastAsia" w:cstheme="minorHAnsi"/>
       <w:b/>
@@ -3305,65 +3902,150 @@
   </w:style>
   <w:style w:type="character" w:customStyle="1" w:styleId="Heading3Char">
     <w:name w:val="Heading 3 Char"/>
+    <w:aliases w:val="3. Subsection Char"/>
     <w:basedOn w:val="DefaultParagraphFont"/>
     <w:link w:val="Heading3"/>
     <w:uiPriority w:val="9"/>
-    <w:rsid w:val="004114CD"/>
+    <w:rsid w:val="00913E44"/>
     <w:rPr>
-      <w:rFonts w:asciiTheme="majorHAnsi" w:eastAsiaTheme="majorEastAsia" w:hAnsiTheme="majorHAnsi" w:cstheme="majorBidi"/>
-      <w:color w:val="1F3763" w:themeColor="accent1" w:themeShade="7F"/>
-      <w:sz w:val="24"/>
-      <w:szCs w:val="24"/>
+      <w:rFonts w:ascii="Calibri" w:eastAsiaTheme="majorEastAsia" w:hAnsi="Calibri" w:cs="Calibri"/>
+      <w:color w:val="2F5496" w:themeColor="accent1" w:themeShade="BF"/>
+      <w:sz w:val="26"/>
+      <w:szCs w:val="26"/>
     </w:rPr>
   </w:style>
-  <w:style w:type="character" w:styleId="IntenseEmphasis">
-    <w:name w:val="Intense Emphasis"/>
-    <w:basedOn w:val="DefaultParagraphFont"/>
-    <w:uiPriority w:val="21"/>
-    <w:rsid w:val="004114CD"/>
-    <w:rPr>
-      <w:i/>
-      <w:iCs/>
-      <w:color w:val="4472C4" w:themeColor="accent1"/>
-    </w:rPr>
-  </w:style>
-  <w:style w:type="paragraph" w:styleId="IntenseQuote">
-    <w:name w:val="Intense Quote"/>
-    <w:aliases w:val="Table of Contents Title"/>
+  <w:style w:type="paragraph" w:styleId="Subtitle">
+    <w:name w:val="Subtitle"/>
     <w:basedOn w:val="Normal"/>
     <w:next w:val="Normal"/>
-    <w:link w:val="IntenseQuoteChar"/>
-    <w:uiPriority w:val="30"/>
-    <w:rsid w:val="00672EA7"/>
+    <w:link w:val="SubtitleChar"/>
+    <w:uiPriority w:val="11"/>
+    <w:qFormat/>
+    <w:rsid w:val="00483065"/>
     <w:pPr>
-      <w:pBdr>
-        <w:bottom w:val="single" w:sz="12" w:space="2" w:color="4472C4" w:themeColor="accent1"/>
-      </w:pBdr>
-      <w:spacing w:after="240"/>
+      <w:numPr>
+        <w:ilvl w:val="1"/>
+      </w:numPr>
+      <w:ind w:firstLine="360"/>
+    </w:pPr>
+    <w:rPr>
+      <w:rFonts w:eastAsiaTheme="minorEastAsia"/>
+      <w:color w:val="5A5A5A" w:themeColor="text1" w:themeTint="A5"/>
+      <w:spacing w:val="15"/>
+      <w:sz w:val="22"/>
+      <w:szCs w:val="20"/>
+    </w:rPr>
+  </w:style>
+  <w:style w:type="character" w:customStyle="1" w:styleId="SubtitleChar">
+    <w:name w:val="Subtitle Char"/>
+    <w:basedOn w:val="DefaultParagraphFont"/>
+    <w:link w:val="Subtitle"/>
+    <w:uiPriority w:val="11"/>
+    <w:rsid w:val="00483065"/>
+    <w:rPr>
+      <w:rFonts w:eastAsiaTheme="minorEastAsia"/>
+      <w:color w:val="5A5A5A" w:themeColor="text1" w:themeTint="A5"/>
+      <w:spacing w:val="15"/>
+      <w:szCs w:val="20"/>
+    </w:rPr>
+  </w:style>
+  <w:style w:type="table" w:styleId="TableGrid">
+    <w:name w:val="Table Grid"/>
+    <w:basedOn w:val="TableNormal"/>
+    <w:uiPriority w:val="39"/>
+    <w:rsid w:val="00483065"/>
+    <w:pPr>
+      <w:spacing w:after="0" w:line="240" w:lineRule="auto"/>
+    </w:pPr>
+    <w:tblPr>
+      <w:tblBorders>
+        <w:top w:val="single" w:sz="4" w:space="0" w:color="auto"/>
+        <w:left w:val="single" w:sz="4" w:space="0" w:color="auto"/>
+        <w:bottom w:val="single" w:sz="4" w:space="0" w:color="auto"/>
+        <w:right w:val="single" w:sz="4" w:space="0" w:color="auto"/>
+        <w:insideH w:val="single" w:sz="4" w:space="0" w:color="auto"/>
+        <w:insideV w:val="single" w:sz="4" w:space="0" w:color="auto"/>
+      </w:tblBorders>
+    </w:tblPr>
+  </w:style>
+  <w:style w:type="paragraph" w:styleId="Title">
+    <w:name w:val="Title"/>
+    <w:basedOn w:val="Normal"/>
+    <w:next w:val="Normal"/>
+    <w:link w:val="TitleChar"/>
+    <w:autoRedefine/>
+    <w:uiPriority w:val="10"/>
+    <w:qFormat/>
+    <w:rsid w:val="00483065"/>
+    <w:pPr>
+      <w:spacing w:line="240" w:lineRule="auto"/>
+      <w:contextualSpacing/>
+    </w:pPr>
+    <w:rPr>
+      <w:rFonts w:ascii="Calibri" w:eastAsiaTheme="majorEastAsia" w:hAnsi="Calibri" w:cs="Calibri"/>
+      <w:b/>
+      <w:spacing w:val="-10"/>
+      <w:kern w:val="28"/>
+      <w:sz w:val="56"/>
+      <w:szCs w:val="56"/>
+    </w:rPr>
+  </w:style>
+  <w:style w:type="character" w:customStyle="1" w:styleId="TitleChar">
+    <w:name w:val="Title Char"/>
+    <w:basedOn w:val="DefaultParagraphFont"/>
+    <w:link w:val="Title"/>
+    <w:uiPriority w:val="10"/>
+    <w:rsid w:val="00483065"/>
+    <w:rPr>
+      <w:rFonts w:ascii="Calibri" w:eastAsiaTheme="majorEastAsia" w:hAnsi="Calibri" w:cs="Calibri"/>
+      <w:b/>
+      <w:spacing w:val="-10"/>
+      <w:kern w:val="28"/>
+      <w:sz w:val="56"/>
+      <w:szCs w:val="56"/>
+    </w:rPr>
+  </w:style>
+  <w:style w:type="paragraph" w:styleId="TOC1">
+    <w:name w:val="toc 1"/>
+    <w:basedOn w:val="Normal"/>
+    <w:next w:val="Normal"/>
+    <w:autoRedefine/>
+    <w:uiPriority w:val="39"/>
+    <w:unhideWhenUsed/>
+    <w:rsid w:val="00090F67"/>
+    <w:pPr>
+      <w:tabs>
+        <w:tab w:val="right" w:leader="dot" w:pos="10790"/>
+      </w:tabs>
+      <w:spacing w:before="240"/>
     </w:pPr>
     <w:rPr>
       <w:b/>
-      <w:i/>
+      <w:bCs/>
+      <w:noProof/>
+      <w:sz w:val="20"/>
+      <w:szCs w:val="20"/>
+    </w:rPr>
+  </w:style>
+  <w:style w:type="paragraph" w:styleId="TOC2">
+    <w:name w:val="toc 2"/>
+    <w:basedOn w:val="Normal"/>
+    <w:next w:val="Normal"/>
+    <w:autoRedefine/>
+    <w:uiPriority w:val="39"/>
+    <w:unhideWhenUsed/>
+    <w:rsid w:val="00090B9D"/>
+    <w:pPr>
+      <w:tabs>
+        <w:tab w:val="right" w:leader="dot" w:pos="10790"/>
+      </w:tabs>
+      <w:ind w:left="240"/>
+    </w:pPr>
+    <w:rPr>
       <w:iCs/>
-      <w:color w:val="4472C4" w:themeColor="accent1"/>
-      <w:sz w:val="32"/>
-      <w:szCs w:val="18"/>
-    </w:rPr>
-  </w:style>
-  <w:style w:type="character" w:customStyle="1" w:styleId="IntenseQuoteChar">
-    <w:name w:val="Intense Quote Char"/>
-    <w:aliases w:val="Table of Contents Title Char"/>
-    <w:basedOn w:val="DefaultParagraphFont"/>
-    <w:link w:val="IntenseQuote"/>
-    <w:uiPriority w:val="30"/>
-    <w:rsid w:val="00672EA7"/>
-    <w:rPr>
-      <w:b/>
-      <w:i/>
-      <w:iCs/>
-      <w:color w:val="4472C4" w:themeColor="accent1"/>
-      <w:sz w:val="32"/>
-      <w:szCs w:val="18"/>
+      <w:noProof/>
+      <w:sz w:val="20"/>
+      <w:szCs w:val="20"/>
     </w:rPr>
   </w:style>
   <w:style w:type="paragraph" w:styleId="TOC3">
@@ -3373,53 +4055,18 @@
     <w:autoRedefine/>
     <w:uiPriority w:val="39"/>
     <w:unhideWhenUsed/>
-    <w:rsid w:val="000E2336"/>
+    <w:rsid w:val="00090B9D"/>
     <w:pPr>
-      <w:spacing w:after="0"/>
+      <w:tabs>
+        <w:tab w:val="right" w:leader="dot" w:pos="10790"/>
+      </w:tabs>
       <w:ind w:left="480"/>
     </w:pPr>
     <w:rPr>
+      <w:i/>
+      <w:noProof/>
       <w:sz w:val="20"/>
       <w:szCs w:val="20"/>
-    </w:rPr>
-  </w:style>
-  <w:style w:type="paragraph" w:styleId="TOC2">
-    <w:name w:val="toc 2"/>
-    <w:basedOn w:val="Normal"/>
-    <w:next w:val="Normal"/>
-    <w:autoRedefine/>
-    <w:uiPriority w:val="39"/>
-    <w:unhideWhenUsed/>
-    <w:rsid w:val="000E2336"/>
-    <w:pPr>
-      <w:spacing w:before="120" w:after="0"/>
-      <w:ind w:left="240"/>
-    </w:pPr>
-    <w:rPr>
-      <w:i/>
-      <w:iCs/>
-      <w:sz w:val="20"/>
-      <w:szCs w:val="20"/>
-    </w:rPr>
-  </w:style>
-  <w:style w:type="character" w:styleId="Strong">
-    <w:name w:val="Strong"/>
-    <w:basedOn w:val="DefaultParagraphFont"/>
-    <w:uiPriority w:val="22"/>
-    <w:rsid w:val="000E2336"/>
-    <w:rPr>
-      <w:b/>
-      <w:bCs/>
-    </w:rPr>
-  </w:style>
-  <w:style w:type="character" w:styleId="Emphasis">
-    <w:name w:val="Emphasis"/>
-    <w:basedOn w:val="DefaultParagraphFont"/>
-    <w:uiPriority w:val="20"/>
-    <w:rsid w:val="000E2336"/>
-    <w:rPr>
-      <w:i/>
-      <w:iCs/>
     </w:rPr>
   </w:style>
   <w:style w:type="paragraph" w:styleId="TOC4">
@@ -3429,9 +4076,8 @@
     <w:autoRedefine/>
     <w:uiPriority w:val="39"/>
     <w:unhideWhenUsed/>
-    <w:rsid w:val="00FE0D1B"/>
+    <w:rsid w:val="00483065"/>
     <w:pPr>
-      <w:spacing w:after="0"/>
       <w:ind w:left="720"/>
     </w:pPr>
     <w:rPr>
@@ -3446,9 +4092,8 @@
     <w:autoRedefine/>
     <w:uiPriority w:val="39"/>
     <w:unhideWhenUsed/>
-    <w:rsid w:val="00FE0D1B"/>
+    <w:rsid w:val="00483065"/>
     <w:pPr>
-      <w:spacing w:after="0"/>
       <w:ind w:left="960"/>
     </w:pPr>
     <w:rPr>
@@ -3463,9 +4108,8 @@
     <w:autoRedefine/>
     <w:uiPriority w:val="39"/>
     <w:unhideWhenUsed/>
-    <w:rsid w:val="00FE0D1B"/>
+    <w:rsid w:val="00483065"/>
     <w:pPr>
-      <w:spacing w:after="0"/>
       <w:ind w:left="1200"/>
     </w:pPr>
     <w:rPr>
@@ -3480,9 +4124,8 @@
     <w:autoRedefine/>
     <w:uiPriority w:val="39"/>
     <w:unhideWhenUsed/>
-    <w:rsid w:val="00FE0D1B"/>
+    <w:rsid w:val="00483065"/>
     <w:pPr>
-      <w:spacing w:after="0"/>
       <w:ind w:left="1440"/>
     </w:pPr>
     <w:rPr>
@@ -3497,9 +4140,8 @@
     <w:autoRedefine/>
     <w:uiPriority w:val="39"/>
     <w:unhideWhenUsed/>
-    <w:rsid w:val="00FE0D1B"/>
+    <w:rsid w:val="00483065"/>
     <w:pPr>
-      <w:spacing w:after="0"/>
       <w:ind w:left="1680"/>
     </w:pPr>
     <w:rPr>
@@ -3514,9 +4156,8 @@
     <w:autoRedefine/>
     <w:uiPriority w:val="39"/>
     <w:unhideWhenUsed/>
-    <w:rsid w:val="00FE0D1B"/>
+    <w:rsid w:val="00483065"/>
     <w:pPr>
-      <w:spacing w:after="0"/>
       <w:ind w:left="1920"/>
     </w:pPr>
     <w:rPr>
@@ -3524,28 +4165,98 @@
       <w:szCs w:val="20"/>
     </w:rPr>
   </w:style>
+  <w:style w:type="paragraph" w:styleId="TOCHeading">
+    <w:name w:val="TOC Heading"/>
+    <w:basedOn w:val="IntenseQuote"/>
+    <w:next w:val="Normal"/>
+    <w:uiPriority w:val="39"/>
+    <w:unhideWhenUsed/>
+    <w:rsid w:val="00483065"/>
+    <w:pPr>
+      <w:spacing w:after="0"/>
+    </w:pPr>
+    <w:rPr>
+      <w:color w:val="2F5496" w:themeColor="accent1" w:themeShade="BF"/>
+    </w:rPr>
+  </w:style>
   <w:style w:type="character" w:styleId="UnresolvedMention">
     <w:name w:val="Unresolved Mention"/>
     <w:basedOn w:val="DefaultParagraphFont"/>
     <w:uiPriority w:val="99"/>
     <w:semiHidden/>
     <w:unhideWhenUsed/>
-    <w:rsid w:val="0075641F"/>
+    <w:rsid w:val="00483065"/>
     <w:rPr>
       <w:color w:val="605E5C"/>
       <w:shd w:val="clear" w:color="auto" w:fill="E1DFDD"/>
     </w:rPr>
   </w:style>
-  <w:style w:type="character" w:styleId="FollowedHyperlink">
-    <w:name w:val="FollowedHyperlink"/>
+  <w:style w:type="character" w:customStyle="1" w:styleId="Heading4Char">
+    <w:name w:val="Heading 4 Char"/>
     <w:basedOn w:val="DefaultParagraphFont"/>
+    <w:link w:val="Heading4"/>
+    <w:uiPriority w:val="9"/>
+    <w:rsid w:val="00B96578"/>
+    <w:rPr>
+      <w:sz w:val="24"/>
+    </w:rPr>
+  </w:style>
+  <w:style w:type="character" w:customStyle="1" w:styleId="Heading5Char">
+    <w:name w:val="Heading 5 Char"/>
+    <w:basedOn w:val="DefaultParagraphFont"/>
+    <w:link w:val="Heading5"/>
+    <w:uiPriority w:val="9"/>
+    <w:rsid w:val="00B96578"/>
+    <w:rPr>
+      <w:rFonts w:asciiTheme="majorHAnsi" w:eastAsiaTheme="majorEastAsia" w:hAnsiTheme="majorHAnsi" w:cstheme="majorBidi"/>
+      <w:color w:val="2F5496" w:themeColor="accent1" w:themeShade="BF"/>
+      <w:sz w:val="24"/>
+    </w:rPr>
+  </w:style>
+  <w:style w:type="paragraph" w:customStyle="1" w:styleId="RevisionHistory">
+    <w:name w:val="Revision History"/>
+    <w:basedOn w:val="Normal"/>
+    <w:link w:val="RevisionHistoryChar"/>
+    <w:autoRedefine/>
+    <w:uiPriority w:val="34"/>
+    <w:qFormat/>
+    <w:rsid w:val="009128F7"/>
+    <w:pPr>
+      <w:ind w:left="360" w:hanging="360"/>
+    </w:pPr>
+  </w:style>
+  <w:style w:type="character" w:customStyle="1" w:styleId="RevisionHistoryChar">
+    <w:name w:val="Revision History Char"/>
+    <w:basedOn w:val="Heading4Char"/>
+    <w:link w:val="RevisionHistory"/>
+    <w:uiPriority w:val="34"/>
+    <w:rsid w:val="009128F7"/>
+    <w:rPr>
+      <w:sz w:val="24"/>
+    </w:rPr>
+  </w:style>
+  <w:style w:type="paragraph" w:styleId="BodyTextIndent">
+    <w:name w:val="Body Text Indent"/>
+    <w:basedOn w:val="Normal"/>
+    <w:link w:val="BodyTextIndentChar"/>
     <w:uiPriority w:val="99"/>
     <w:semiHidden/>
     <w:unhideWhenUsed/>
-    <w:rsid w:val="0075641F"/>
+    <w:rsid w:val="002C531D"/>
+    <w:pPr>
+      <w:spacing w:after="120"/>
+      <w:ind w:left="360"/>
+    </w:pPr>
+  </w:style>
+  <w:style w:type="character" w:customStyle="1" w:styleId="BodyTextIndentChar">
+    <w:name w:val="Body Text Indent Char"/>
+    <w:basedOn w:val="DefaultParagraphFont"/>
+    <w:link w:val="BodyTextIndent"/>
+    <w:uiPriority w:val="99"/>
+    <w:semiHidden/>
+    <w:rsid w:val="002C531D"/>
     <w:rPr>
-      <w:color w:val="954F72" w:themeColor="followedHyperlink"/>
-      <w:u w:val="single"/>
+      <w:sz w:val="24"/>
     </w:rPr>
   </w:style>
 </w:styles>

</xml_diff>